<commit_message>
3rd part uploaded, report completed
</commit_message>
<xml_diff>
--- a/results/Report.docx
+++ b/results/Report.docx
@@ -358,7 +358,7 @@
                     <pic:cNvPicPr/>
                   </pic:nvPicPr>
                   <pic:blipFill>
-                    <a:blip r:embed="rId4"/>
+                    <a:blip r:embed="rId5"/>
                     <a:stretch>
                       <a:fillRect/>
                     </a:stretch>
@@ -493,7 +493,7 @@
                     </pic:cNvPicPr>
                   </pic:nvPicPr>
                   <pic:blipFill>
-                    <a:blip r:embed="rId5">
+                    <a:blip r:embed="rId6">
                       <a:extLst>
                         <a:ext uri="{28A0092B-C50C-407E-A947-70E740481C1C}">
                           <a14:useLocalDpi xmlns:a14="http://schemas.microsoft.com/office/drawing/2010/main" val="0"/>
@@ -560,7 +560,7 @@
                     <pic:cNvPicPr/>
                   </pic:nvPicPr>
                   <pic:blipFill>
-                    <a:blip r:embed="rId6"/>
+                    <a:blip r:embed="rId7"/>
                     <a:stretch>
                       <a:fillRect/>
                     </a:stretch>
@@ -590,125 +590,113 @@
         <w:t>Рисунок 3</w:t>
       </w:r>
       <w:r>
+        <w:t xml:space="preserve"> Исследуемая часть кода теста</w:t>
+      </w:r>
+    </w:p>
+    <w:p>
+      <w:r>
+        <w:t>Стадия выборки команды отмечена</w:t>
+      </w:r>
+      <w:r>
+        <w:t xml:space="preserve"> на осциллограмме</w:t>
+      </w:r>
+      <w:r>
+        <w:t xml:space="preserve"> маркером «</w:t>
+      </w:r>
+      <w:r>
+        <w:rPr>
+          <w:lang w:val="en-US"/>
+        </w:rPr>
+        <w:t>Fetch</w:t>
+      </w:r>
+      <w:r>
+        <w:t>»</w:t>
+      </w:r>
+      <w:r>
+        <w:t xml:space="preserve">. </w:t>
+      </w:r>
+      <w:r>
+        <w:t>На этой стадии получен ответ памяти инструкций (</w:t>
+      </w:r>
+      <w:proofErr w:type="spellStart"/>
+      <w:r>
+        <w:rPr>
+          <w:lang w:val="en-US"/>
+        </w:rPr>
+        <w:t>imem</w:t>
+      </w:r>
+      <w:proofErr w:type="spellEnd"/>
+      <w:r>
+        <w:t>_</w:t>
+      </w:r>
+      <w:proofErr w:type="spellStart"/>
+      <w:r>
+        <w:rPr>
+          <w:lang w:val="en-US"/>
+        </w:rPr>
+        <w:t>resp</w:t>
+      </w:r>
+      <w:proofErr w:type="spellEnd"/>
+      <w:r>
+        <w:t xml:space="preserve"> = </w:t>
+      </w:r>
+      <w:r>
+        <w:t>0</w:t>
+      </w:r>
+      <w:r>
+        <w:t>1</w:t>
+      </w:r>
+      <w:r>
+        <w:t xml:space="preserve">), значение </w:t>
+      </w:r>
+      <w:proofErr w:type="spellStart"/>
+      <w:r>
+        <w:rPr>
+          <w:lang w:val="en-US"/>
+        </w:rPr>
+        <w:t>i</w:t>
+      </w:r>
+      <w:r>
+        <w:t>mem_addr</w:t>
+      </w:r>
+      <w:proofErr w:type="spellEnd"/>
+      <w:r>
+        <w:t xml:space="preserve"> соответствует адресу из дампа</w:t>
+      </w:r>
+      <w:r>
+        <w:t xml:space="preserve"> (рис. 2)</w:t>
+      </w:r>
+      <w:r>
+        <w:t xml:space="preserve">, по которому расположена исполняемая </w:t>
+      </w:r>
+      <w:r>
+        <w:t>инструкция</w:t>
+      </w:r>
+      <w:r>
+        <w:t xml:space="preserve">. На следующем такте в </w:t>
+      </w:r>
+      <w:proofErr w:type="spellStart"/>
+      <w:r>
+        <w:t>imem</w:t>
+      </w:r>
+      <w:proofErr w:type="spellEnd"/>
+      <w:r>
+        <w:t>_</w:t>
+      </w:r>
+      <w:proofErr w:type="spellStart"/>
+      <w:r>
+        <w:rPr>
+          <w:lang w:val="en-US"/>
+        </w:rPr>
+        <w:t>rdata</w:t>
+      </w:r>
+      <w:proofErr w:type="spellEnd"/>
+      <w:r>
         <w:t xml:space="preserve"> </w:t>
       </w:r>
       <w:r>
-        <w:t>Исследуемая ч</w:t>
-      </w:r>
-      <w:r>
-        <w:t xml:space="preserve">асть </w:t>
-      </w:r>
-      <w:r>
-        <w:t>кода теста</w:t>
-      </w:r>
-    </w:p>
-    <w:p>
-      <w:r>
-        <w:t>Стадия выборки команды отмечена</w:t>
-      </w:r>
-      <w:r>
-        <w:t xml:space="preserve"> на осциллограмме</w:t>
-      </w:r>
-      <w:r>
-        <w:t xml:space="preserve"> маркером «</w:t>
-      </w:r>
-      <w:r>
-        <w:rPr>
-          <w:lang w:val="en-US"/>
-        </w:rPr>
-        <w:t>Fetch</w:t>
-      </w:r>
-      <w:r>
-        <w:t>»</w:t>
-      </w:r>
-      <w:r>
-        <w:t xml:space="preserve">. </w:t>
-      </w:r>
-      <w:r>
-        <w:t>На этой стадии получен ответ памяти инструкций (</w:t>
-      </w:r>
-      <w:proofErr w:type="spellStart"/>
-      <w:r>
-        <w:rPr>
-          <w:lang w:val="en-US"/>
-        </w:rPr>
-        <w:t>imem</w:t>
-      </w:r>
-      <w:proofErr w:type="spellEnd"/>
-      <w:r>
-        <w:t>_</w:t>
-      </w:r>
-      <w:proofErr w:type="spellStart"/>
-      <w:r>
-        <w:rPr>
-          <w:lang w:val="en-US"/>
-        </w:rPr>
-        <w:t>resp</w:t>
-      </w:r>
-      <w:proofErr w:type="spellEnd"/>
-      <w:r>
-        <w:t xml:space="preserve"> = </w:t>
-      </w:r>
-      <w:r>
-        <w:t>0</w:t>
-      </w:r>
-      <w:r>
-        <w:t>1</w:t>
-      </w:r>
-      <w:r>
-        <w:t xml:space="preserve">), значение </w:t>
-      </w:r>
-      <w:proofErr w:type="spellStart"/>
-      <w:r>
-        <w:rPr>
-          <w:lang w:val="en-US"/>
-        </w:rPr>
-        <w:t>i</w:t>
-      </w:r>
-      <w:r>
-        <w:t>mem_addr</w:t>
-      </w:r>
-      <w:proofErr w:type="spellEnd"/>
-      <w:r>
-        <w:t xml:space="preserve"> соответствует адресу из дампа</w:t>
-      </w:r>
-      <w:r>
-        <w:t xml:space="preserve"> (рис. 2)</w:t>
-      </w:r>
-      <w:r>
-        <w:t xml:space="preserve">, по которому расположена исполняемая </w:t>
-      </w:r>
-      <w:r>
-        <w:t>инструкция</w:t>
-      </w:r>
-      <w:r>
-        <w:t xml:space="preserve">. На следующем такте в </w:t>
-      </w:r>
-      <w:proofErr w:type="spellStart"/>
-      <w:r>
-        <w:t>imem</w:t>
-      </w:r>
-      <w:proofErr w:type="spellEnd"/>
-      <w:r>
-        <w:t>_</w:t>
-      </w:r>
-      <w:proofErr w:type="spellStart"/>
-      <w:r>
-        <w:rPr>
-          <w:lang w:val="en-US"/>
-        </w:rPr>
-        <w:t>rdata</w:t>
-      </w:r>
-      <w:proofErr w:type="spellEnd"/>
-      <w:r>
-        <w:t xml:space="preserve"> </w:t>
-      </w:r>
-      <w:r>
         <w:lastRenderedPageBreak/>
-        <w:t>располагается код инструкции. Для подтверждения правильности</w:t>
-      </w:r>
-      <w:r>
-        <w:t xml:space="preserve"> </w:t>
+        <w:t xml:space="preserve">располагается код инструкции. Для подтверждения правильности </w:t>
       </w:r>
       <w:r>
         <w:rPr>
@@ -768,7 +756,7 @@
                     </pic:cNvPicPr>
                   </pic:nvPicPr>
                   <pic:blipFill>
-                    <a:blip r:embed="rId7">
+                    <a:blip r:embed="rId8">
                       <a:extLst>
                         <a:ext uri="{28A0092B-C50C-407E-A947-70E740481C1C}">
                           <a14:useLocalDpi xmlns:a14="http://schemas.microsoft.com/office/drawing/2010/main" val="0"/>
@@ -1155,7 +1143,6 @@
       <w:pPr>
         <w:rPr>
           <w:b/>
-          <w:lang w:val="en-US"/>
         </w:rPr>
       </w:pPr>
       <w:r>
@@ -1267,7 +1254,7 @@
                     </pic:cNvPicPr>
                   </pic:nvPicPr>
                   <pic:blipFill>
-                    <a:blip r:embed="rId8">
+                    <a:blip r:embed="rId9">
                       <a:extLst>
                         <a:ext uri="{28A0092B-C50C-407E-A947-70E740481C1C}">
                           <a14:useLocalDpi xmlns:a14="http://schemas.microsoft.com/office/drawing/2010/main" val="0"/>
@@ -1375,7 +1362,7 @@
                     </pic:cNvPicPr>
                   </pic:nvPicPr>
                   <pic:blipFill>
-                    <a:blip r:embed="rId9">
+                    <a:blip r:embed="rId10">
                       <a:extLst>
                         <a:ext uri="{28A0092B-C50C-407E-A947-70E740481C1C}">
                           <a14:useLocalDpi xmlns:a14="http://schemas.microsoft.com/office/drawing/2010/main" val="0"/>
@@ -1470,7 +1457,7 @@
                     </pic:cNvPicPr>
                   </pic:nvPicPr>
                   <pic:blipFill>
-                    <a:blip r:embed="rId10">
+                    <a:blip r:embed="rId11">
                       <a:extLst>
                         <a:ext uri="{28A0092B-C50C-407E-A947-70E740481C1C}">
                           <a14:useLocalDpi xmlns:a14="http://schemas.microsoft.com/office/drawing/2010/main" val="0"/>
@@ -1523,10 +1510,7 @@
         <w:t>Dhrystone</w:t>
       </w:r>
       <w:r>
-        <w:t xml:space="preserve"> </w:t>
-      </w:r>
-      <w:r>
-        <w:t xml:space="preserve">с конфигурацией </w:t>
+        <w:t xml:space="preserve"> с конфигурацией </w:t>
       </w:r>
       <w:r>
         <w:rPr>
@@ -1560,10 +1544,7 @@
       </w:r>
       <w:proofErr w:type="spellEnd"/>
       <w:r>
-        <w:t xml:space="preserve"> </w:t>
-      </w:r>
-      <w:r>
-        <w:t xml:space="preserve">в файле </w:t>
+        <w:t xml:space="preserve"> в файле </w:t>
       </w:r>
       <w:proofErr w:type="spellStart"/>
       <w:r>
@@ -1653,7 +1634,7 @@
                     </pic:cNvPicPr>
                   </pic:nvPicPr>
                   <pic:blipFill>
-                    <a:blip r:embed="rId11">
+                    <a:blip r:embed="rId12">
                       <a:extLst>
                         <a:ext uri="{28A0092B-C50C-407E-A947-70E740481C1C}">
                           <a14:useLocalDpi xmlns:a14="http://schemas.microsoft.com/office/drawing/2010/main" val="0"/>
@@ -1747,7 +1728,7 @@
                     </pic:cNvPicPr>
                   </pic:nvPicPr>
                   <pic:blipFill>
-                    <a:blip r:embed="rId12">
+                    <a:blip r:embed="rId13">
                       <a:extLst>
                         <a:ext uri="{28A0092B-C50C-407E-A947-70E740481C1C}">
                           <a14:useLocalDpi xmlns:a14="http://schemas.microsoft.com/office/drawing/2010/main" val="0"/>
@@ -1788,10 +1769,7 @@
         <w:t>Рисунок 9</w:t>
       </w:r>
       <w:r>
-        <w:t xml:space="preserve"> </w:t>
-      </w:r>
-      <w:r>
-        <w:t xml:space="preserve">Результат выполнения теста </w:t>
+        <w:t xml:space="preserve"> Результат выполнения теста </w:t>
       </w:r>
       <w:proofErr w:type="spellStart"/>
       <w:r>
@@ -1845,7 +1823,7 @@
                     </pic:cNvPicPr>
                   </pic:nvPicPr>
                   <pic:blipFill>
-                    <a:blip r:embed="rId13">
+                    <a:blip r:embed="rId14">
                       <a:extLst>
                         <a:ext uri="{28A0092B-C50C-407E-A947-70E740481C1C}">
                           <a14:useLocalDpi xmlns:a14="http://schemas.microsoft.com/office/drawing/2010/main" val="0"/>
@@ -1884,19 +1862,13 @@
           <w:tab w:val="left" w:pos="6513"/>
         </w:tabs>
         <w:ind w:firstLine="0"/>
-        <w:jc w:val="left"/>
-      </w:pPr>
-      <w:r>
-        <w:tab/>
-      </w:r>
+        <w:jc w:val="center"/>
+      </w:pPr>
       <w:r>
         <w:t>Рисунок 10</w:t>
       </w:r>
       <w:r>
-        <w:t xml:space="preserve"> </w:t>
-      </w:r>
-      <w:r>
-        <w:t xml:space="preserve">Результат выполнения теста </w:t>
+        <w:t xml:space="preserve"> Результат выполнения теста </w:t>
       </w:r>
       <w:r>
         <w:rPr>
@@ -1916,8 +1888,6 @@
       <w:r>
         <w:t xml:space="preserve"> #2</w:t>
       </w:r>
-      <w:bookmarkStart w:id="0" w:name="_GoBack"/>
-      <w:bookmarkEnd w:id="0"/>
     </w:p>
     <w:p>
       <w:r>
@@ -2353,8 +2323,2690 @@
     </w:p>
     <w:p>
       <w:pPr>
-        <w:jc w:val="right"/>
-      </w:pPr>
+        <w:jc w:val="left"/>
+        <w:rPr>
+          <w:b/>
+          <w:lang w:val="en-US"/>
+        </w:rPr>
+      </w:pPr>
+      <w:r>
+        <w:rPr>
+          <w:b/>
+        </w:rPr>
+        <w:t xml:space="preserve">Часть </w:t>
+      </w:r>
+      <w:r>
+        <w:rPr>
+          <w:b/>
+          <w:lang w:val="en-US"/>
+        </w:rPr>
+        <w:t>III</w:t>
+      </w:r>
+    </w:p>
+    <w:p>
+      <w:pPr>
+        <w:jc w:val="left"/>
+        <w:rPr>
+          <w:b/>
+          <w:lang w:val="en-US"/>
+        </w:rPr>
+      </w:pPr>
+    </w:p>
+    <w:p>
+      <w:pPr>
+        <w:jc w:val="left"/>
+        <w:rPr>
+          <w:b/>
+          <w:lang w:val="en-US"/>
+        </w:rPr>
+      </w:pPr>
+      <w:r>
+        <w:rPr>
+          <w:b/>
+          <w:lang w:val="en-US"/>
+        </w:rPr>
+        <w:t>III.0</w:t>
+      </w:r>
+    </w:p>
+    <w:p/>
+    <w:p>
+      <w:r>
+        <w:t xml:space="preserve">Для ознакомления с алгоритмом работы в среде </w:t>
+      </w:r>
+      <w:proofErr w:type="spellStart"/>
+      <w:r>
+        <w:rPr>
+          <w:lang w:val="en-US"/>
+        </w:rPr>
+        <w:t>Vivado</w:t>
+      </w:r>
+      <w:proofErr w:type="spellEnd"/>
+      <w:r>
+        <w:t xml:space="preserve"> был запущен проект с конфигурацией </w:t>
+      </w:r>
+      <w:r>
+        <w:t>“</w:t>
+      </w:r>
+      <w:r>
+        <w:t>по умолчанию</w:t>
+      </w:r>
+      <w:r>
+        <w:t xml:space="preserve">” </w:t>
+      </w:r>
+      <w:r>
+        <w:t>–</w:t>
+      </w:r>
+      <w:r>
+        <w:t xml:space="preserve"> </w:t>
+      </w:r>
+      <w:r>
+        <w:rPr>
+          <w:lang w:val="en-US"/>
+        </w:rPr>
+        <w:t>IMC</w:t>
+      </w:r>
+      <w:r>
+        <w:t>_</w:t>
+      </w:r>
+      <w:r>
+        <w:rPr>
+          <w:lang w:val="en-US"/>
+        </w:rPr>
+        <w:t>MAX</w:t>
+      </w:r>
+      <w:r>
+        <w:t xml:space="preserve">. </w:t>
+      </w:r>
+    </w:p>
+    <w:p>
+      <w:r>
+        <w:t xml:space="preserve">На разборе лабораторной работы была выявлена максимальная тактовая частота – </w:t>
+      </w:r>
+      <w:proofErr w:type="gramStart"/>
+      <w:r>
+        <w:t>33.(</w:t>
+      </w:r>
+      <w:proofErr w:type="gramEnd"/>
+      <w:r>
+        <w:t xml:space="preserve">3) </w:t>
+      </w:r>
+      <w:r>
+        <w:rPr>
+          <w:lang w:val="en-US"/>
+        </w:rPr>
+        <w:t>MHz</w:t>
+      </w:r>
+      <w:r>
+        <w:t xml:space="preserve"> (Рисунок 11)</w:t>
+      </w:r>
+      <w:r>
+        <w:t>.</w:t>
+      </w:r>
+      <w:r>
+        <w:t xml:space="preserve"> Она изменяется следующим образом:</w:t>
+      </w:r>
+    </w:p>
+    <w:p>
+      <w:pPr>
+        <w:pStyle w:val="a5"/>
+        <w:numPr>
+          <w:ilvl w:val="0"/>
+          <w:numId w:val="1"/>
+        </w:numPr>
+      </w:pPr>
+      <w:proofErr w:type="spellStart"/>
+      <w:r>
+        <w:t>Open</w:t>
+      </w:r>
+      <w:proofErr w:type="spellEnd"/>
+      <w:r>
+        <w:t xml:space="preserve"> </w:t>
+      </w:r>
+      <w:proofErr w:type="spellStart"/>
+      <w:r>
+        <w:t>Block</w:t>
+      </w:r>
+      <w:proofErr w:type="spellEnd"/>
+      <w:r>
+        <w:t xml:space="preserve"> </w:t>
+      </w:r>
+      <w:proofErr w:type="spellStart"/>
+      <w:r>
+        <w:t>Design</w:t>
+      </w:r>
+      <w:proofErr w:type="spellEnd"/>
+      <w:r>
+        <w:rPr>
+          <w:lang w:val="en-US"/>
+        </w:rPr>
+        <w:t>.</w:t>
+      </w:r>
+    </w:p>
+    <w:p>
+      <w:pPr>
+        <w:pStyle w:val="a5"/>
+        <w:numPr>
+          <w:ilvl w:val="0"/>
+          <w:numId w:val="1"/>
+        </w:numPr>
+      </w:pPr>
+      <w:proofErr w:type="spellStart"/>
+      <w:r>
+        <w:t>sys_pll</w:t>
+      </w:r>
+      <w:proofErr w:type="spellEnd"/>
+      <w:r>
+        <w:rPr>
+          <w:lang w:val="en-US"/>
+        </w:rPr>
+        <w:t>.pd.</w:t>
+      </w:r>
+    </w:p>
+    <w:p>
+      <w:pPr>
+        <w:pStyle w:val="a5"/>
+        <w:numPr>
+          <w:ilvl w:val="0"/>
+          <w:numId w:val="1"/>
+        </w:numPr>
+      </w:pPr>
+      <w:proofErr w:type="spellStart"/>
+      <w:r>
+        <w:t>Даблклик</w:t>
+      </w:r>
+      <w:proofErr w:type="spellEnd"/>
+      <w:r>
+        <w:t xml:space="preserve"> по модулю </w:t>
+      </w:r>
+      <w:proofErr w:type="spellStart"/>
+      <w:r>
+        <w:rPr>
+          <w:lang w:val="en-US"/>
+        </w:rPr>
+        <w:t>clk</w:t>
+      </w:r>
+      <w:proofErr w:type="spellEnd"/>
+      <w:r>
+        <w:t>_</w:t>
+      </w:r>
+      <w:r>
+        <w:rPr>
+          <w:lang w:val="en-US"/>
+        </w:rPr>
+        <w:t>wiz</w:t>
+      </w:r>
+      <w:r>
+        <w:t>_0 (</w:t>
+      </w:r>
+      <w:r>
+        <w:t>откроется окно рис. 11)</w:t>
+      </w:r>
+      <w:r>
+        <w:t>.</w:t>
+      </w:r>
+    </w:p>
+    <w:p>
+      <w:pPr>
+        <w:pStyle w:val="a5"/>
+        <w:numPr>
+          <w:ilvl w:val="0"/>
+          <w:numId w:val="1"/>
+        </w:numPr>
+      </w:pPr>
+      <w:r>
+        <w:t xml:space="preserve">Во вкладке </w:t>
+      </w:r>
+      <w:r>
+        <w:rPr>
+          <w:lang w:val="en-US"/>
+        </w:rPr>
+        <w:t>Output</w:t>
+      </w:r>
+      <w:r>
+        <w:t xml:space="preserve"> </w:t>
+      </w:r>
+      <w:r>
+        <w:rPr>
+          <w:lang w:val="en-US"/>
+        </w:rPr>
+        <w:t>Clocks</w:t>
+      </w:r>
+      <w:r>
+        <w:t xml:space="preserve"> </w:t>
+      </w:r>
+      <w:r>
+        <w:t xml:space="preserve">следует изменить частоту объекта </w:t>
+      </w:r>
+      <w:proofErr w:type="spellStart"/>
+      <w:r>
+        <w:rPr>
+          <w:lang w:val="en-US"/>
+        </w:rPr>
+        <w:t>clk</w:t>
+      </w:r>
+      <w:proofErr w:type="spellEnd"/>
+      <w:r>
+        <w:t>_</w:t>
+      </w:r>
+      <w:r>
+        <w:rPr>
+          <w:lang w:val="en-US"/>
+        </w:rPr>
+        <w:t>out</w:t>
+      </w:r>
+      <w:r>
+        <w:t>1</w:t>
+      </w:r>
+      <w:r>
+        <w:t xml:space="preserve"> в поле </w:t>
+      </w:r>
+      <w:r>
+        <w:rPr>
+          <w:lang w:val="en-US"/>
+        </w:rPr>
+        <w:t>Requested</w:t>
+      </w:r>
+      <w:r>
+        <w:t>.</w:t>
+      </w:r>
+    </w:p>
+    <w:p>
+      <w:pPr>
+        <w:pStyle w:val="a5"/>
+        <w:numPr>
+          <w:ilvl w:val="0"/>
+          <w:numId w:val="1"/>
+        </w:numPr>
+      </w:pPr>
+      <w:r>
+        <w:t xml:space="preserve">Нажать кнопку </w:t>
+      </w:r>
+      <w:r>
+        <w:rPr>
+          <w:lang w:val="en-US"/>
+        </w:rPr>
+        <w:t>“</w:t>
+      </w:r>
+      <w:r>
+        <w:t>ОК</w:t>
+      </w:r>
+      <w:r>
+        <w:rPr>
+          <w:lang w:val="en-US"/>
+        </w:rPr>
+        <w:t>”.</w:t>
+      </w:r>
+    </w:p>
+    <w:p>
+      <w:pPr>
+        <w:ind w:firstLine="0"/>
+        <w:jc w:val="center"/>
+        <w:rPr>
+          <w:b/>
+        </w:rPr>
+      </w:pPr>
+      <w:r>
+        <w:rPr>
+          <w:noProof/>
+          <w:lang w:eastAsia="ru-RU"/>
+        </w:rPr>
+        <w:lastRenderedPageBreak/>
+        <w:drawing>
+          <wp:inline distT="0" distB="0" distL="0" distR="0" wp14:anchorId="34449C39" wp14:editId="472A03F5">
+            <wp:extent cx="4293367" cy="2849526"/>
+            <wp:effectExtent l="0" t="0" r="0" b="8255"/>
+            <wp:docPr id="13" name="Рисунок 13" descr="C:\Users\Drus\Desktop\3rd\1 IMC_MAX\3.3 freq IMC_MAX (33,333 + ExtraTiming).png"/>
+            <wp:cNvGraphicFramePr>
+              <a:graphicFrameLocks xmlns:a="http://schemas.openxmlformats.org/drawingml/2006/main" noChangeAspect="1"/>
+            </wp:cNvGraphicFramePr>
+            <a:graphic xmlns:a="http://schemas.openxmlformats.org/drawingml/2006/main">
+              <a:graphicData uri="http://schemas.openxmlformats.org/drawingml/2006/picture">
+                <pic:pic xmlns:pic="http://schemas.openxmlformats.org/drawingml/2006/picture">
+                  <pic:nvPicPr>
+                    <pic:cNvPr id="0" name="Picture 3" descr="C:\Users\Drus\Desktop\3rd\1 IMC_MAX\3.3 freq IMC_MAX (33,333 + ExtraTiming).png"/>
+                    <pic:cNvPicPr>
+                      <a:picLocks noChangeAspect="1" noChangeArrowheads="1"/>
+                    </pic:cNvPicPr>
+                  </pic:nvPicPr>
+                  <pic:blipFill>
+                    <a:blip r:embed="rId15">
+                      <a:extLst>
+                        <a:ext uri="{28A0092B-C50C-407E-A947-70E740481C1C}">
+                          <a14:useLocalDpi xmlns:a14="http://schemas.microsoft.com/office/drawing/2010/main" val="0"/>
+                        </a:ext>
+                      </a:extLst>
+                    </a:blip>
+                    <a:srcRect/>
+                    <a:stretch>
+                      <a:fillRect/>
+                    </a:stretch>
+                  </pic:blipFill>
+                  <pic:spPr bwMode="auto">
+                    <a:xfrm>
+                      <a:off x="0" y="0"/>
+                      <a:ext cx="4368275" cy="2899243"/>
+                    </a:xfrm>
+                    <a:prstGeom prst="rect">
+                      <a:avLst/>
+                    </a:prstGeom>
+                    <a:noFill/>
+                    <a:ln>
+                      <a:noFill/>
+                    </a:ln>
+                  </pic:spPr>
+                </pic:pic>
+              </a:graphicData>
+            </a:graphic>
+          </wp:inline>
+        </w:drawing>
+      </w:r>
+    </w:p>
+    <w:p>
+      <w:pPr>
+        <w:ind w:firstLine="0"/>
+        <w:jc w:val="center"/>
+      </w:pPr>
+      <w:r>
+        <w:t>Рисунок 11 Изменение тактовой частоты</w:t>
+      </w:r>
+    </w:p>
+    <w:p>
+      <w:r>
+        <w:t xml:space="preserve">После изменения тактовой частоты необходимо задать соответствующий период в ограничениях проекта: в директории </w:t>
+      </w:r>
+      <w:proofErr w:type="spellStart"/>
+      <w:r>
+        <w:rPr>
+          <w:lang w:val="en-US"/>
+        </w:rPr>
+        <w:t>constrs</w:t>
+      </w:r>
+      <w:proofErr w:type="spellEnd"/>
+      <w:r>
+        <w:t>_1</w:t>
+      </w:r>
+      <w:r>
+        <w:t xml:space="preserve"> в файле </w:t>
+      </w:r>
+      <w:r>
+        <w:t>arty_scr1_synth.xdc</w:t>
+      </w:r>
+      <w:r>
+        <w:t xml:space="preserve"> изменить</w:t>
+      </w:r>
+      <w:r>
+        <w:t xml:space="preserve"> </w:t>
+      </w:r>
+      <w:r>
+        <w:t xml:space="preserve">период сигнала </w:t>
+      </w:r>
+      <w:r>
+        <w:t>SYS_CLK_VIRT</w:t>
+      </w:r>
+      <w:r>
+        <w:t xml:space="preserve">. Период, соответствующий заданной ранее тактовой частоте равен 30 </w:t>
+      </w:r>
+      <w:r>
+        <w:rPr>
+          <w:lang w:val="en-US"/>
+        </w:rPr>
+        <w:t>ns</w:t>
+      </w:r>
+      <w:r>
+        <w:t xml:space="preserve"> (рисунок 12).</w:t>
+      </w:r>
+      <w:r>
+        <w:t xml:space="preserve"> Т</w:t>
+      </w:r>
+      <w:r>
+        <w:t xml:space="preserve">акже в параметре </w:t>
+      </w:r>
+      <w:r>
+        <w:t>“</w:t>
+      </w:r>
+      <w:r>
+        <w:t>-</w:t>
+      </w:r>
+      <w:r>
+        <w:rPr>
+          <w:lang w:val="en-US"/>
+        </w:rPr>
+        <w:t>waveform</w:t>
+      </w:r>
+      <w:r>
+        <w:t>”</w:t>
+      </w:r>
+      <w:r>
+        <w:t xml:space="preserve"> необходимо задать диапазон от 0 до константы </w:t>
+      </w:r>
+      <w:r>
+        <w:t>“</w:t>
+      </w:r>
+      <m:oMath>
+        <m:f>
+          <m:fPr>
+            <m:ctrlPr>
+              <w:rPr>
+                <w:rFonts w:ascii="Cambria Math" w:hAnsi="Cambria Math"/>
+                <w:i/>
+                <w:lang w:val="en-US"/>
+              </w:rPr>
+            </m:ctrlPr>
+          </m:fPr>
+          <m:num>
+            <m:r>
+              <w:rPr>
+                <w:rFonts w:ascii="Cambria Math" w:hAnsi="Cambria Math"/>
+                <w:lang w:val="en-US"/>
+              </w:rPr>
+              <m:t>period</m:t>
+            </m:r>
+          </m:num>
+          <m:den>
+            <m:r>
+              <w:rPr>
+                <w:rFonts w:ascii="Cambria Math" w:hAnsi="Cambria Math"/>
+              </w:rPr>
+              <m:t>2</m:t>
+            </m:r>
+          </m:den>
+        </m:f>
+      </m:oMath>
+      <w:r>
+        <w:t>”.</w:t>
+      </w:r>
+      <w:bookmarkStart w:id="0" w:name="_GoBack"/>
+      <w:bookmarkEnd w:id="0"/>
+    </w:p>
+    <w:p>
+      <w:pPr>
+        <w:ind w:firstLine="0"/>
+        <w:jc w:val="left"/>
+        <w:rPr>
+          <w:b/>
+        </w:rPr>
+      </w:pPr>
+      <w:r>
+        <w:rPr>
+          <w:noProof/>
+          <w:lang w:eastAsia="ru-RU"/>
+        </w:rPr>
+        <w:drawing>
+          <wp:inline distT="0" distB="0" distL="0" distR="0" wp14:anchorId="203C4C46" wp14:editId="4446CF01">
+            <wp:extent cx="5934075" cy="3335475"/>
+            <wp:effectExtent l="0" t="0" r="0" b="0"/>
+            <wp:docPr id="12" name="Рисунок 12" descr="C:\Users\Drus\Desktop\3rd\1 IMC_MAX\3.1 timing IMC_MAX (33,333 + ExtraTiming).png"/>
+            <wp:cNvGraphicFramePr>
+              <a:graphicFrameLocks xmlns:a="http://schemas.openxmlformats.org/drawingml/2006/main" noChangeAspect="1"/>
+            </wp:cNvGraphicFramePr>
+            <a:graphic xmlns:a="http://schemas.openxmlformats.org/drawingml/2006/main">
+              <a:graphicData uri="http://schemas.openxmlformats.org/drawingml/2006/picture">
+                <pic:pic xmlns:pic="http://schemas.openxmlformats.org/drawingml/2006/picture">
+                  <pic:nvPicPr>
+                    <pic:cNvPr id="0" name="Picture 2" descr="C:\Users\Drus\Desktop\3rd\1 IMC_MAX\3.1 timing IMC_MAX (33,333 + ExtraTiming).png"/>
+                    <pic:cNvPicPr>
+                      <a:picLocks noChangeAspect="1" noChangeArrowheads="1"/>
+                    </pic:cNvPicPr>
+                  </pic:nvPicPr>
+                  <pic:blipFill>
+                    <a:blip r:embed="rId16">
+                      <a:extLst>
+                        <a:ext uri="{28A0092B-C50C-407E-A947-70E740481C1C}">
+                          <a14:useLocalDpi xmlns:a14="http://schemas.microsoft.com/office/drawing/2010/main" val="0"/>
+                        </a:ext>
+                      </a:extLst>
+                    </a:blip>
+                    <a:srcRect/>
+                    <a:stretch>
+                      <a:fillRect/>
+                    </a:stretch>
+                  </pic:blipFill>
+                  <pic:spPr bwMode="auto">
+                    <a:xfrm>
+                      <a:off x="0" y="0"/>
+                      <a:ext cx="5950592" cy="3344759"/>
+                    </a:xfrm>
+                    <a:prstGeom prst="rect">
+                      <a:avLst/>
+                    </a:prstGeom>
+                    <a:noFill/>
+                    <a:ln>
+                      <a:noFill/>
+                    </a:ln>
+                  </pic:spPr>
+                </pic:pic>
+              </a:graphicData>
+            </a:graphic>
+          </wp:inline>
+        </w:drawing>
+      </w:r>
+    </w:p>
+    <w:p>
+      <w:pPr>
+        <w:ind w:firstLine="0"/>
+        <w:jc w:val="center"/>
+      </w:pPr>
+      <w:r>
+        <w:t>Рисунок</w:t>
+      </w:r>
+      <w:r>
+        <w:t xml:space="preserve"> 12 Период, соответствующий тактовой частоте </w:t>
+      </w:r>
+      <w:proofErr w:type="gramStart"/>
+      <w:r>
+        <w:t>33,(</w:t>
+      </w:r>
+      <w:proofErr w:type="gramEnd"/>
+      <w:r>
+        <w:t xml:space="preserve">3) </w:t>
+      </w:r>
+      <w:r>
+        <w:rPr>
+          <w:lang w:val="en-US"/>
+        </w:rPr>
+        <w:t>MHz</w:t>
+      </w:r>
+      <w:r>
+        <w:t xml:space="preserve"> </w:t>
+      </w:r>
+      <w:r>
+        <w:t>и</w:t>
+      </w:r>
+      <w:r>
+        <w:t xml:space="preserve"> </w:t>
+      </w:r>
+      <w:r>
+        <w:t xml:space="preserve">основные показатели после запуска операции </w:t>
+      </w:r>
+      <w:r>
+        <w:rPr>
+          <w:lang w:val="en-US"/>
+        </w:rPr>
+        <w:t>Generate</w:t>
+      </w:r>
+      <w:r>
+        <w:t xml:space="preserve"> </w:t>
+      </w:r>
+      <w:proofErr w:type="spellStart"/>
+      <w:r>
+        <w:t>Bitstream</w:t>
+      </w:r>
+      <w:proofErr w:type="spellEnd"/>
+    </w:p>
+    <w:p>
+      <w:pPr>
+        <w:rPr>
+          <w:lang w:val="en-US"/>
+        </w:rPr>
+      </w:pPr>
+      <w:r>
+        <w:lastRenderedPageBreak/>
+        <w:t xml:space="preserve">Чтобы убедиться в том, что заданная частота оптимальна, необходимо запустить полный </w:t>
+      </w:r>
+      <w:r>
+        <w:rPr>
+          <w:lang w:val="en-US"/>
+        </w:rPr>
+        <w:t>flow</w:t>
+      </w:r>
+      <w:r>
+        <w:t xml:space="preserve"> </w:t>
+      </w:r>
+      <w:r>
+        <w:t xml:space="preserve">и проверить параметр </w:t>
+      </w:r>
+      <w:r>
+        <w:rPr>
+          <w:lang w:val="en-US"/>
+        </w:rPr>
+        <w:t>WNS</w:t>
+      </w:r>
+      <w:r>
+        <w:t>. Частота считается оптимальной, если данный параметр больше 0 и меньше 1. На рисунке 12</w:t>
+      </w:r>
+      <w:r>
+        <w:t xml:space="preserve"> можно наблюдать, что </w:t>
+      </w:r>
+      <w:r>
+        <w:rPr>
+          <w:lang w:val="en-US"/>
+        </w:rPr>
+        <w:t xml:space="preserve">0 </w:t>
+      </w:r>
+      <w:proofErr w:type="gramStart"/>
+      <w:r>
+        <w:rPr>
+          <w:lang w:val="en-US"/>
+        </w:rPr>
+        <w:t>&lt; WNS</w:t>
+      </w:r>
+      <w:proofErr w:type="gramEnd"/>
+      <w:r>
+        <w:rPr>
+          <w:lang w:val="en-US"/>
+        </w:rPr>
+        <w:t xml:space="preserve"> &lt; 1.</w:t>
+      </w:r>
+    </w:p>
+    <w:p>
+      <w:pPr>
+        <w:rPr>
+          <w:b/>
+        </w:rPr>
+      </w:pPr>
+      <w:r>
+        <w:t xml:space="preserve">На рисунке 13 представлен отчет по использованной площади платы. Исследуемый модуль </w:t>
+      </w:r>
+      <w:r>
+        <w:rPr>
+          <w:lang w:val="en-US"/>
+        </w:rPr>
+        <w:t xml:space="preserve">SCR1 </w:t>
+      </w:r>
+      <w:r>
+        <w:t>занимает наибольшую площадь.</w:t>
+      </w:r>
+    </w:p>
+    <w:p>
+      <w:pPr>
+        <w:ind w:firstLine="0"/>
+        <w:jc w:val="center"/>
+        <w:rPr>
+          <w:b/>
+        </w:rPr>
+      </w:pPr>
+      <w:r>
+        <w:rPr>
+          <w:noProof/>
+          <w:lang w:eastAsia="ru-RU"/>
+        </w:rPr>
+        <w:drawing>
+          <wp:inline distT="0" distB="0" distL="0" distR="0" wp14:anchorId="1B3541E3" wp14:editId="652D5E4E">
+            <wp:extent cx="5846967" cy="3286125"/>
+            <wp:effectExtent l="0" t="0" r="1905" b="0"/>
+            <wp:docPr id="5" name="Рисунок 5" descr="C:\Users\Drus\Desktop\3rd\1 IMC_MAX\4.1 util IMC_MAX(33,333 + ExtraTiming).png"/>
+            <wp:cNvGraphicFramePr>
+              <a:graphicFrameLocks xmlns:a="http://schemas.openxmlformats.org/drawingml/2006/main" noChangeAspect="1"/>
+            </wp:cNvGraphicFramePr>
+            <a:graphic xmlns:a="http://schemas.openxmlformats.org/drawingml/2006/main">
+              <a:graphicData uri="http://schemas.openxmlformats.org/drawingml/2006/picture">
+                <pic:pic xmlns:pic="http://schemas.openxmlformats.org/drawingml/2006/picture">
+                  <pic:nvPicPr>
+                    <pic:cNvPr id="0" name="Picture 1" descr="C:\Users\Drus\Desktop\3rd\1 IMC_MAX\4.1 util IMC_MAX(33,333 + ExtraTiming).png"/>
+                    <pic:cNvPicPr>
+                      <a:picLocks noChangeAspect="1" noChangeArrowheads="1"/>
+                    </pic:cNvPicPr>
+                  </pic:nvPicPr>
+                  <pic:blipFill>
+                    <a:blip r:embed="rId17">
+                      <a:extLst>
+                        <a:ext uri="{28A0092B-C50C-407E-A947-70E740481C1C}">
+                          <a14:useLocalDpi xmlns:a14="http://schemas.microsoft.com/office/drawing/2010/main" val="0"/>
+                        </a:ext>
+                      </a:extLst>
+                    </a:blip>
+                    <a:srcRect/>
+                    <a:stretch>
+                      <a:fillRect/>
+                    </a:stretch>
+                  </pic:blipFill>
+                  <pic:spPr bwMode="auto">
+                    <a:xfrm>
+                      <a:off x="0" y="0"/>
+                      <a:ext cx="5860571" cy="3293771"/>
+                    </a:xfrm>
+                    <a:prstGeom prst="rect">
+                      <a:avLst/>
+                    </a:prstGeom>
+                    <a:noFill/>
+                    <a:ln>
+                      <a:noFill/>
+                    </a:ln>
+                  </pic:spPr>
+                </pic:pic>
+              </a:graphicData>
+            </a:graphic>
+          </wp:inline>
+        </w:drawing>
+      </w:r>
+    </w:p>
+    <w:p>
+      <w:pPr>
+        <w:ind w:firstLine="0"/>
+        <w:jc w:val="center"/>
+      </w:pPr>
+      <w:r>
+        <w:t>Рисунок 13 Отчет о занимаемой площади</w:t>
+      </w:r>
+    </w:p>
+    <w:p>
+      <w:pPr>
+        <w:ind w:firstLine="0"/>
+      </w:pPr>
+    </w:p>
+    <w:p>
+      <w:pPr>
+        <w:jc w:val="left"/>
+        <w:rPr>
+          <w:b/>
+          <w:lang w:val="en-US"/>
+        </w:rPr>
+      </w:pPr>
+      <w:r>
+        <w:rPr>
+          <w:b/>
+          <w:lang w:val="en-US"/>
+        </w:rPr>
+        <w:t>III.1</w:t>
+      </w:r>
+    </w:p>
+    <w:p/>
+    <w:p>
+      <w:r>
+        <w:t xml:space="preserve">Для выполнения задания по варианту необходимо изменить конфигурацию проекта по варианту: </w:t>
+      </w:r>
+      <w:r>
+        <w:t>RVIM -FAST_MUL</w:t>
+      </w:r>
+      <w:r>
+        <w:t xml:space="preserve">. Соответственно, как уже было описано в части </w:t>
+      </w:r>
+      <w:r>
+        <w:rPr>
+          <w:lang w:val="en-US"/>
+        </w:rPr>
+        <w:t>II</w:t>
+      </w:r>
+      <w:r>
+        <w:t xml:space="preserve">, </w:t>
+      </w:r>
+      <w:r>
+        <w:t xml:space="preserve">необходимо снести изменения в файле </w:t>
+      </w:r>
+      <w:proofErr w:type="spellStart"/>
+      <w:r>
+        <w:t>src</w:t>
+      </w:r>
+      <w:proofErr w:type="spellEnd"/>
+      <w:r>
+        <w:t>/</w:t>
+      </w:r>
+      <w:proofErr w:type="spellStart"/>
+      <w:r>
+        <w:t>includes</w:t>
+      </w:r>
+      <w:proofErr w:type="spellEnd"/>
+      <w:r>
+        <w:t>/scr1_arch_description.svh</w:t>
+      </w:r>
+      <w:r>
+        <w:t xml:space="preserve">. Это можно сделать непосредственно в среде разработки </w:t>
+      </w:r>
+      <w:proofErr w:type="spellStart"/>
+      <w:r>
+        <w:rPr>
+          <w:lang w:val="en-US"/>
+        </w:rPr>
+        <w:t>Vivado</w:t>
+      </w:r>
+      <w:proofErr w:type="spellEnd"/>
+      <w:r>
+        <w:t xml:space="preserve"> (рисунок 14) закомментировав параметр </w:t>
+      </w:r>
+      <w:r>
+        <w:rPr>
+          <w:lang w:val="en-US"/>
+        </w:rPr>
+        <w:t>IMC</w:t>
+      </w:r>
+      <w:r>
+        <w:t>_</w:t>
+      </w:r>
+      <w:r>
+        <w:rPr>
+          <w:lang w:val="en-US"/>
+        </w:rPr>
+        <w:t>MAX</w:t>
+      </w:r>
+      <w:r>
+        <w:t xml:space="preserve"> и все включения кроме </w:t>
+      </w:r>
+      <w:r>
+        <w:rPr>
+          <w:lang w:val="en-US"/>
+        </w:rPr>
+        <w:t>SCR</w:t>
+      </w:r>
+      <w:r>
+        <w:t>1_</w:t>
+      </w:r>
+      <w:r>
+        <w:rPr>
+          <w:lang w:val="en-US"/>
+        </w:rPr>
+        <w:t>RVM</w:t>
+      </w:r>
+      <w:r>
+        <w:t>_</w:t>
+      </w:r>
+      <w:r>
+        <w:rPr>
+          <w:lang w:val="en-US"/>
+        </w:rPr>
+        <w:t>EXT</w:t>
+      </w:r>
+      <w:r>
+        <w:t>, которое предоставляет возможность умножения и деления.</w:t>
+      </w:r>
+    </w:p>
+    <w:p>
+      <w:pPr>
+        <w:ind w:firstLine="0"/>
+        <w:jc w:val="center"/>
+      </w:pPr>
+      <w:r>
+        <w:rPr>
+          <w:noProof/>
+          <w:lang w:eastAsia="ru-RU"/>
+        </w:rPr>
+        <w:lastRenderedPageBreak/>
+        <w:drawing>
+          <wp:inline distT="0" distB="0" distL="0" distR="0" wp14:anchorId="16EC6E16" wp14:editId="69FA5A85">
+            <wp:extent cx="5442582" cy="2476500"/>
+            <wp:effectExtent l="0" t="0" r="6350" b="0"/>
+            <wp:docPr id="14" name="Рисунок 14"/>
+            <wp:cNvGraphicFramePr>
+              <a:graphicFrameLocks xmlns:a="http://schemas.openxmlformats.org/drawingml/2006/main" noChangeAspect="1"/>
+            </wp:cNvGraphicFramePr>
+            <a:graphic xmlns:a="http://schemas.openxmlformats.org/drawingml/2006/main">
+              <a:graphicData uri="http://schemas.openxmlformats.org/drawingml/2006/picture">
+                <pic:pic xmlns:pic="http://schemas.openxmlformats.org/drawingml/2006/picture">
+                  <pic:nvPicPr>
+                    <pic:cNvPr id="1" name=""/>
+                    <pic:cNvPicPr/>
+                  </pic:nvPicPr>
+                  <pic:blipFill rotWithShape="1">
+                    <a:blip r:embed="rId18"/>
+                    <a:srcRect l="18600" t="10837" b="23289"/>
+                    <a:stretch/>
+                  </pic:blipFill>
+                  <pic:spPr bwMode="auto">
+                    <a:xfrm>
+                      <a:off x="0" y="0"/>
+                      <a:ext cx="5450548" cy="2480125"/>
+                    </a:xfrm>
+                    <a:prstGeom prst="rect">
+                      <a:avLst/>
+                    </a:prstGeom>
+                    <a:ln>
+                      <a:noFill/>
+                    </a:ln>
+                    <a:extLst>
+                      <a:ext uri="{53640926-AAD7-44D8-BBD7-CCE9431645EC}">
+                        <a14:shadowObscured xmlns:a14="http://schemas.microsoft.com/office/drawing/2010/main"/>
+                      </a:ext>
+                    </a:extLst>
+                  </pic:spPr>
+                </pic:pic>
+              </a:graphicData>
+            </a:graphic>
+          </wp:inline>
+        </w:drawing>
+      </w:r>
+    </w:p>
+    <w:p>
+      <w:pPr>
+        <w:ind w:firstLine="0"/>
+        <w:jc w:val="center"/>
+      </w:pPr>
+      <w:r>
+        <w:t>Рисунок 14 Изменения конфигурации</w:t>
+      </w:r>
+    </w:p>
+    <w:p>
+      <w:pPr>
+        <w:ind w:firstLine="0"/>
+        <w:jc w:val="center"/>
+      </w:pPr>
+    </w:p>
+    <w:p>
+      <w:r>
+        <w:t xml:space="preserve">При выполнении операции </w:t>
+      </w:r>
+      <w:r>
+        <w:rPr>
+          <w:lang w:val="en-US"/>
+        </w:rPr>
+        <w:t>Generate</w:t>
+      </w:r>
+      <w:r>
+        <w:t xml:space="preserve"> </w:t>
+      </w:r>
+      <w:proofErr w:type="spellStart"/>
+      <w:r>
+        <w:rPr>
+          <w:lang w:val="en-US"/>
+        </w:rPr>
+        <w:t>Bitstream</w:t>
+      </w:r>
+      <w:proofErr w:type="spellEnd"/>
+      <w:r>
+        <w:t xml:space="preserve"> </w:t>
+      </w:r>
+      <w:r>
+        <w:t>для</w:t>
+      </w:r>
+      <w:r>
+        <w:t xml:space="preserve"> данной конфигурации были получены результаты, представленные </w:t>
+      </w:r>
+      <w:r>
+        <w:t>на рисунках 15-16</w:t>
+      </w:r>
+      <w:r>
+        <w:t>.</w:t>
+      </w:r>
+    </w:p>
+    <w:p>
+      <w:r>
+        <w:t xml:space="preserve">На рисунке 15 представлена занимаемая площадь. Можно наблюдать, что она заметно уменьшилась, так как была </w:t>
+      </w:r>
+      <w:r>
+        <w:t>“</w:t>
+      </w:r>
+      <w:r>
+        <w:t>уменьшена</w:t>
+      </w:r>
+      <w:r>
+        <w:t>”</w:t>
+      </w:r>
+      <w:r>
+        <w:t xml:space="preserve"> сама конфигурация. </w:t>
+      </w:r>
+    </w:p>
+    <w:p>
+      <w:pPr>
+        <w:ind w:firstLine="0"/>
+        <w:jc w:val="center"/>
+      </w:pPr>
+      <w:r>
+        <w:rPr>
+          <w:noProof/>
+          <w:lang w:eastAsia="ru-RU"/>
+        </w:rPr>
+        <w:drawing>
+          <wp:inline distT="0" distB="0" distL="0" distR="0">
+            <wp:extent cx="5940425" cy="3339043"/>
+            <wp:effectExtent l="0" t="0" r="3175" b="0"/>
+            <wp:docPr id="15" name="Рисунок 15" descr="C:\Users\Drus\Desktop\3rd\2 RVIM -FAST_MUL\1.1 util -FAST_MUL(unch).png"/>
+            <wp:cNvGraphicFramePr>
+              <a:graphicFrameLocks xmlns:a="http://schemas.openxmlformats.org/drawingml/2006/main" noChangeAspect="1"/>
+            </wp:cNvGraphicFramePr>
+            <a:graphic xmlns:a="http://schemas.openxmlformats.org/drawingml/2006/main">
+              <a:graphicData uri="http://schemas.openxmlformats.org/drawingml/2006/picture">
+                <pic:pic xmlns:pic="http://schemas.openxmlformats.org/drawingml/2006/picture">
+                  <pic:nvPicPr>
+                    <pic:cNvPr id="0" name="Picture 4" descr="C:\Users\Drus\Desktop\3rd\2 RVIM -FAST_MUL\1.1 util -FAST_MUL(unch).png"/>
+                    <pic:cNvPicPr>
+                      <a:picLocks noChangeAspect="1" noChangeArrowheads="1"/>
+                    </pic:cNvPicPr>
+                  </pic:nvPicPr>
+                  <pic:blipFill>
+                    <a:blip r:embed="rId19">
+                      <a:extLst>
+                        <a:ext uri="{28A0092B-C50C-407E-A947-70E740481C1C}">
+                          <a14:useLocalDpi xmlns:a14="http://schemas.microsoft.com/office/drawing/2010/main" val="0"/>
+                        </a:ext>
+                      </a:extLst>
+                    </a:blip>
+                    <a:srcRect/>
+                    <a:stretch>
+                      <a:fillRect/>
+                    </a:stretch>
+                  </pic:blipFill>
+                  <pic:spPr bwMode="auto">
+                    <a:xfrm>
+                      <a:off x="0" y="0"/>
+                      <a:ext cx="5940425" cy="3339043"/>
+                    </a:xfrm>
+                    <a:prstGeom prst="rect">
+                      <a:avLst/>
+                    </a:prstGeom>
+                    <a:noFill/>
+                    <a:ln>
+                      <a:noFill/>
+                    </a:ln>
+                  </pic:spPr>
+                </pic:pic>
+              </a:graphicData>
+            </a:graphic>
+          </wp:inline>
+        </w:drawing>
+      </w:r>
+    </w:p>
+    <w:p>
+      <w:pPr>
+        <w:ind w:firstLine="0"/>
+        <w:jc w:val="center"/>
+      </w:pPr>
+      <w:r>
+        <w:t>Рисунок 15 Занимаемая площадь при конфигурации -</w:t>
+      </w:r>
+      <w:r>
+        <w:rPr>
+          <w:lang w:val="en-US"/>
+        </w:rPr>
+        <w:t>FAST</w:t>
+      </w:r>
+      <w:r>
+        <w:t>_</w:t>
+      </w:r>
+      <w:r>
+        <w:rPr>
+          <w:lang w:val="en-US"/>
+        </w:rPr>
+        <w:t>MUL</w:t>
+      </w:r>
+      <w:r>
+        <w:t xml:space="preserve"> </w:t>
+      </w:r>
+      <w:r>
+        <w:t>и при дефолтной частоте</w:t>
+      </w:r>
+    </w:p>
+    <w:p>
+      <w:pPr>
+        <w:ind w:firstLine="0"/>
+        <w:jc w:val="center"/>
+      </w:pPr>
+    </w:p>
+    <w:p>
+      <w:r>
+        <w:lastRenderedPageBreak/>
+        <w:t xml:space="preserve">На рисунке </w:t>
+      </w:r>
+      <w:r>
+        <w:t xml:space="preserve">16 можно наблюдать, что параметр </w:t>
+      </w:r>
+      <w:r>
+        <w:rPr>
+          <w:lang w:val="en-US"/>
+        </w:rPr>
+        <w:t>WNS</w:t>
+      </w:r>
+      <w:r>
+        <w:t xml:space="preserve"> хоть и больше 0, но и не меньше 1, следовательно, тактовая частота по умолчанию (25 </w:t>
+      </w:r>
+      <w:r>
+        <w:rPr>
+          <w:lang w:val="en-US"/>
+        </w:rPr>
+        <w:t>MHz)</w:t>
+      </w:r>
+      <w:r>
+        <w:t xml:space="preserve"> хоть и является оптимальной, но не максимальной.</w:t>
+      </w:r>
+      <w:r>
+        <w:t xml:space="preserve"> </w:t>
+      </w:r>
+    </w:p>
+    <w:p>
+      <w:pPr>
+        <w:ind w:firstLine="0"/>
+        <w:jc w:val="center"/>
+      </w:pPr>
+      <w:r>
+        <w:rPr>
+          <w:noProof/>
+          <w:lang w:eastAsia="ru-RU"/>
+        </w:rPr>
+        <w:drawing>
+          <wp:inline distT="0" distB="0" distL="0" distR="0">
+            <wp:extent cx="5940425" cy="3338229"/>
+            <wp:effectExtent l="0" t="0" r="3175" b="0"/>
+            <wp:docPr id="16" name="Рисунок 16" descr="C:\Users\Drus\Desktop\3rd\2 RVIM -FAST_MUL\2.1 timing -FAST_MUL (unch).png"/>
+            <wp:cNvGraphicFramePr>
+              <a:graphicFrameLocks xmlns:a="http://schemas.openxmlformats.org/drawingml/2006/main" noChangeAspect="1"/>
+            </wp:cNvGraphicFramePr>
+            <a:graphic xmlns:a="http://schemas.openxmlformats.org/drawingml/2006/main">
+              <a:graphicData uri="http://schemas.openxmlformats.org/drawingml/2006/picture">
+                <pic:pic xmlns:pic="http://schemas.openxmlformats.org/drawingml/2006/picture">
+                  <pic:nvPicPr>
+                    <pic:cNvPr id="0" name="Picture 5" descr="C:\Users\Drus\Desktop\3rd\2 RVIM -FAST_MUL\2.1 timing -FAST_MUL (unch).png"/>
+                    <pic:cNvPicPr>
+                      <a:picLocks noChangeAspect="1" noChangeArrowheads="1"/>
+                    </pic:cNvPicPr>
+                  </pic:nvPicPr>
+                  <pic:blipFill>
+                    <a:blip r:embed="rId20">
+                      <a:extLst>
+                        <a:ext uri="{28A0092B-C50C-407E-A947-70E740481C1C}">
+                          <a14:useLocalDpi xmlns:a14="http://schemas.microsoft.com/office/drawing/2010/main" val="0"/>
+                        </a:ext>
+                      </a:extLst>
+                    </a:blip>
+                    <a:srcRect/>
+                    <a:stretch>
+                      <a:fillRect/>
+                    </a:stretch>
+                  </pic:blipFill>
+                  <pic:spPr bwMode="auto">
+                    <a:xfrm>
+                      <a:off x="0" y="0"/>
+                      <a:ext cx="5940425" cy="3338229"/>
+                    </a:xfrm>
+                    <a:prstGeom prst="rect">
+                      <a:avLst/>
+                    </a:prstGeom>
+                    <a:noFill/>
+                    <a:ln>
+                      <a:noFill/>
+                    </a:ln>
+                  </pic:spPr>
+                </pic:pic>
+              </a:graphicData>
+            </a:graphic>
+          </wp:inline>
+        </w:drawing>
+      </w:r>
+    </w:p>
+    <w:p>
+      <w:pPr>
+        <w:ind w:firstLine="0"/>
+        <w:jc w:val="center"/>
+      </w:pPr>
+      <w:r>
+        <w:t xml:space="preserve">Рисунок 16 Показатель </w:t>
+      </w:r>
+      <w:r>
+        <w:rPr>
+          <w:lang w:val="en-US"/>
+        </w:rPr>
+        <w:t>WNS</w:t>
+      </w:r>
+      <w:r>
+        <w:t xml:space="preserve"> и соответствующее значение периода</w:t>
+      </w:r>
+    </w:p>
+    <w:p>
+      <w:pPr>
+        <w:ind w:firstLine="0"/>
+        <w:jc w:val="center"/>
+      </w:pPr>
+    </w:p>
+    <w:p>
+      <w:r>
+        <w:t xml:space="preserve">Для достижения максимальной частоты необходимо произвести действия, описанные в подразделе </w:t>
+      </w:r>
+      <w:r>
+        <w:rPr>
+          <w:lang w:val="en-US"/>
+        </w:rPr>
+        <w:t>III</w:t>
+      </w:r>
+      <w:r>
+        <w:t>.0. Последовательные изменения, предпринятые в ходе выполнения, представлены на рисунках 17-19.</w:t>
+      </w:r>
+    </w:p>
+    <w:p>
+      <w:r>
+        <w:t xml:space="preserve">На рисунке 17 продемонстрировано изменение тактовой частоты 25 </w:t>
+      </w:r>
+      <w:r>
+        <w:t xml:space="preserve">-&gt; 40 </w:t>
+      </w:r>
+      <w:r>
+        <w:rPr>
+          <w:lang w:val="en-US"/>
+        </w:rPr>
+        <w:t>MHz</w:t>
+      </w:r>
+      <w:r>
+        <w:t>.</w:t>
+      </w:r>
+    </w:p>
+    <w:p>
+      <w:r>
+        <w:t xml:space="preserve">На рисунке 18 продемонстрировано изменение ограничений в файле </w:t>
+      </w:r>
+      <w:r>
+        <w:t>arty_scr1_synth.xdc</w:t>
+      </w:r>
+      <w:r>
+        <w:t xml:space="preserve">. Параметром </w:t>
+      </w:r>
+      <w:r>
+        <w:t>–</w:t>
+      </w:r>
+      <w:r>
+        <w:rPr>
+          <w:lang w:val="en-US"/>
+        </w:rPr>
+        <w:t>period</w:t>
+      </w:r>
+      <w:r>
+        <w:t xml:space="preserve"> </w:t>
+      </w:r>
+      <w:r>
+        <w:t xml:space="preserve">задаем период, соответствующий заданной тактовой частоте (40 </w:t>
+      </w:r>
+      <w:proofErr w:type="gramStart"/>
+      <w:r>
+        <w:rPr>
+          <w:lang w:val="en-US"/>
+        </w:rPr>
+        <w:t>MHz</w:t>
+      </w:r>
+      <w:r>
+        <w:t xml:space="preserve"> &gt;</w:t>
+      </w:r>
+      <w:proofErr w:type="gramEnd"/>
+      <w:r>
+        <w:t xml:space="preserve"> 25 </w:t>
+      </w:r>
+      <w:r>
+        <w:rPr>
+          <w:lang w:val="en-US"/>
+        </w:rPr>
+        <w:t>ns</w:t>
+      </w:r>
+      <w:r>
+        <w:t xml:space="preserve">), параметром </w:t>
+      </w:r>
+      <w:r>
+        <w:t>–</w:t>
+      </w:r>
+      <w:r>
+        <w:rPr>
+          <w:lang w:val="en-US"/>
+        </w:rPr>
+        <w:t>waveform</w:t>
+      </w:r>
+      <w:r>
+        <w:t xml:space="preserve"> </w:t>
+      </w:r>
+      <w:r>
+        <w:t xml:space="preserve">задаем диапазон от 0 до </w:t>
+      </w:r>
+      <m:oMath>
+        <m:f>
+          <m:fPr>
+            <m:ctrlPr>
+              <w:rPr>
+                <w:rFonts w:ascii="Cambria Math" w:hAnsi="Cambria Math"/>
+                <w:i/>
+              </w:rPr>
+            </m:ctrlPr>
+          </m:fPr>
+          <m:num>
+            <m:r>
+              <w:rPr>
+                <w:rFonts w:ascii="Cambria Math" w:hAnsi="Cambria Math"/>
+              </w:rPr>
+              <m:t>25</m:t>
+            </m:r>
+          </m:num>
+          <m:den>
+            <m:r>
+              <w:rPr>
+                <w:rFonts w:ascii="Cambria Math" w:hAnsi="Cambria Math"/>
+              </w:rPr>
+              <m:t>2</m:t>
+            </m:r>
+          </m:den>
+        </m:f>
+        <m:r>
+          <w:rPr>
+            <w:rFonts w:ascii="Cambria Math" w:hAnsi="Cambria Math"/>
+          </w:rPr>
+          <m:t>=12.5.</m:t>
+        </m:r>
+      </m:oMath>
+    </w:p>
+    <w:p>
+      <w:r>
+        <w:t xml:space="preserve">На рисунке 19 продемонстрировано изменение параметров запуска процесса </w:t>
+      </w:r>
+      <w:r>
+        <w:rPr>
+          <w:lang w:val="en-US"/>
+        </w:rPr>
+        <w:t>Generate</w:t>
+      </w:r>
+      <w:r>
+        <w:t xml:space="preserve"> </w:t>
+      </w:r>
+      <w:proofErr w:type="spellStart"/>
+      <w:r>
+        <w:rPr>
+          <w:lang w:val="en-US"/>
+        </w:rPr>
+        <w:t>Bitstream</w:t>
+      </w:r>
+      <w:proofErr w:type="spellEnd"/>
+      <w:r>
+        <w:t>. Для этого необходимо</w:t>
+      </w:r>
+      <w:r>
+        <w:t xml:space="preserve"> во вкладке </w:t>
+      </w:r>
+      <w:r>
+        <w:rPr>
+          <w:lang w:val="en-US"/>
+        </w:rPr>
+        <w:t>Design</w:t>
+      </w:r>
+      <w:r>
+        <w:t xml:space="preserve"> </w:t>
+      </w:r>
+      <w:r>
+        <w:rPr>
+          <w:lang w:val="en-US"/>
+        </w:rPr>
+        <w:t>Runs</w:t>
+      </w:r>
+      <w:r>
+        <w:t xml:space="preserve"> нажать ПКМ на </w:t>
+      </w:r>
+      <w:proofErr w:type="spellStart"/>
+      <w:r>
+        <w:rPr>
+          <w:lang w:val="en-US"/>
+        </w:rPr>
+        <w:t>impl</w:t>
+      </w:r>
+      <w:proofErr w:type="spellEnd"/>
+      <w:r>
+        <w:t xml:space="preserve">_1 </w:t>
+      </w:r>
+      <w:r>
+        <w:t>и выбрать</w:t>
+      </w:r>
+      <w:r>
+        <w:t xml:space="preserve"> </w:t>
+      </w:r>
+      <w:r>
+        <w:t xml:space="preserve">открывшемся контекстном меню </w:t>
+      </w:r>
+      <w:r>
+        <w:t>“</w:t>
+      </w:r>
+      <w:r>
+        <w:rPr>
+          <w:lang w:val="en-US"/>
+        </w:rPr>
+        <w:t>Change</w:t>
+      </w:r>
+      <w:r>
+        <w:t xml:space="preserve"> </w:t>
+      </w:r>
+      <w:r>
+        <w:rPr>
+          <w:lang w:val="en-US"/>
+        </w:rPr>
+        <w:lastRenderedPageBreak/>
+        <w:t>Run</w:t>
+      </w:r>
+      <w:r>
+        <w:t xml:space="preserve"> </w:t>
+      </w:r>
+      <w:r>
+        <w:rPr>
+          <w:lang w:val="en-US"/>
+        </w:rPr>
+        <w:t>Settings</w:t>
+      </w:r>
+      <w:r>
+        <w:t>…”</w:t>
+      </w:r>
+      <w:r>
+        <w:t xml:space="preserve">. Задать стратегию </w:t>
+      </w:r>
+      <w:r>
+        <w:t>“</w:t>
+      </w:r>
+      <w:proofErr w:type="spellStart"/>
+      <w:r>
+        <w:rPr>
+          <w:lang w:val="en-US"/>
+        </w:rPr>
+        <w:t>ExtraTimingOpt</w:t>
+      </w:r>
+      <w:proofErr w:type="spellEnd"/>
+      <w:r>
+        <w:t>”</w:t>
+      </w:r>
+      <w:r>
+        <w:t xml:space="preserve"> и</w:t>
+      </w:r>
+      <w:r>
+        <w:t xml:space="preserve"> </w:t>
+      </w:r>
+      <w:r>
+        <w:t xml:space="preserve">внести изменения в разделе </w:t>
+      </w:r>
+      <w:r>
+        <w:rPr>
+          <w:lang w:val="en-US"/>
+        </w:rPr>
+        <w:t>Post</w:t>
+      </w:r>
+      <w:r>
+        <w:t>-</w:t>
+      </w:r>
+      <w:r>
+        <w:rPr>
+          <w:lang w:val="en-US"/>
+        </w:rPr>
+        <w:t>Route</w:t>
+      </w:r>
+      <w:r>
+        <w:t xml:space="preserve"> </w:t>
+      </w:r>
+      <w:r>
+        <w:rPr>
+          <w:lang w:val="en-US"/>
+        </w:rPr>
+        <w:t>Phys</w:t>
+      </w:r>
+      <w:r>
+        <w:t xml:space="preserve"> </w:t>
+      </w:r>
+      <w:r>
+        <w:rPr>
+          <w:lang w:val="en-US"/>
+        </w:rPr>
+        <w:t>Opt</w:t>
+      </w:r>
+      <w:r>
+        <w:t xml:space="preserve"> </w:t>
+      </w:r>
+      <w:r>
+        <w:rPr>
+          <w:lang w:val="en-US"/>
+        </w:rPr>
+        <w:t>Design</w:t>
+      </w:r>
+      <w:r>
+        <w:t xml:space="preserve"> </w:t>
+      </w:r>
+      <w:r>
+        <w:t>(рисунок 19)</w:t>
+      </w:r>
+      <w:r>
+        <w:t xml:space="preserve">. </w:t>
+      </w:r>
+    </w:p>
+    <w:p>
+      <w:pPr>
+        <w:ind w:firstLine="0"/>
+        <w:jc w:val="center"/>
+      </w:pPr>
+      <w:r>
+        <w:rPr>
+          <w:noProof/>
+          <w:lang w:eastAsia="ru-RU"/>
+        </w:rPr>
+        <w:drawing>
+          <wp:inline distT="0" distB="0" distL="0" distR="0">
+            <wp:extent cx="5940425" cy="3804038"/>
+            <wp:effectExtent l="0" t="0" r="3175" b="6350"/>
+            <wp:docPr id="19" name="Рисунок 19" descr="C:\Users\Drus\Desktop\3rd\2 RVIM -FAST_MUL\4.3 freq -FAST_MUL(40+ExtraTiming).png"/>
+            <wp:cNvGraphicFramePr>
+              <a:graphicFrameLocks xmlns:a="http://schemas.openxmlformats.org/drawingml/2006/main" noChangeAspect="1"/>
+            </wp:cNvGraphicFramePr>
+            <a:graphic xmlns:a="http://schemas.openxmlformats.org/drawingml/2006/main">
+              <a:graphicData uri="http://schemas.openxmlformats.org/drawingml/2006/picture">
+                <pic:pic xmlns:pic="http://schemas.openxmlformats.org/drawingml/2006/picture">
+                  <pic:nvPicPr>
+                    <pic:cNvPr id="0" name="Picture 8" descr="C:\Users\Drus\Desktop\3rd\2 RVIM -FAST_MUL\4.3 freq -FAST_MUL(40+ExtraTiming).png"/>
+                    <pic:cNvPicPr>
+                      <a:picLocks noChangeAspect="1" noChangeArrowheads="1"/>
+                    </pic:cNvPicPr>
+                  </pic:nvPicPr>
+                  <pic:blipFill>
+                    <a:blip r:embed="rId21">
+                      <a:extLst>
+                        <a:ext uri="{28A0092B-C50C-407E-A947-70E740481C1C}">
+                          <a14:useLocalDpi xmlns:a14="http://schemas.microsoft.com/office/drawing/2010/main" val="0"/>
+                        </a:ext>
+                      </a:extLst>
+                    </a:blip>
+                    <a:srcRect/>
+                    <a:stretch>
+                      <a:fillRect/>
+                    </a:stretch>
+                  </pic:blipFill>
+                  <pic:spPr bwMode="auto">
+                    <a:xfrm>
+                      <a:off x="0" y="0"/>
+                      <a:ext cx="5940425" cy="3804038"/>
+                    </a:xfrm>
+                    <a:prstGeom prst="rect">
+                      <a:avLst/>
+                    </a:prstGeom>
+                    <a:noFill/>
+                    <a:ln>
+                      <a:noFill/>
+                    </a:ln>
+                  </pic:spPr>
+                </pic:pic>
+              </a:graphicData>
+            </a:graphic>
+          </wp:inline>
+        </w:drawing>
+      </w:r>
+    </w:p>
+    <w:p>
+      <w:pPr>
+        <w:ind w:firstLine="0"/>
+        <w:jc w:val="center"/>
+      </w:pPr>
+      <w:r>
+        <w:t xml:space="preserve">Рисунок 17 Изменение тактовой частоты </w:t>
+      </w:r>
+      <w:proofErr w:type="spellStart"/>
+      <w:r>
+        <w:rPr>
+          <w:lang w:val="en-US"/>
+        </w:rPr>
+        <w:t>clk</w:t>
+      </w:r>
+      <w:proofErr w:type="spellEnd"/>
+      <w:r>
+        <w:t>_</w:t>
+      </w:r>
+      <w:r>
+        <w:rPr>
+          <w:lang w:val="en-US"/>
+        </w:rPr>
+        <w:t>wiz</w:t>
+      </w:r>
+      <w:r>
+        <w:t>_0</w:t>
+      </w:r>
+    </w:p>
+    <w:p>
+      <w:pPr>
+        <w:ind w:firstLine="0"/>
+      </w:pPr>
+      <w:r>
+        <w:rPr>
+          <w:noProof/>
+          <w:lang w:eastAsia="ru-RU"/>
+        </w:rPr>
+        <w:drawing>
+          <wp:inline distT="0" distB="0" distL="0" distR="0">
+            <wp:extent cx="5952152" cy="2147776"/>
+            <wp:effectExtent l="0" t="0" r="0" b="5080"/>
+            <wp:docPr id="18" name="Рисунок 18" descr="C:\Users\Drus\Desktop\3rd\2 RVIM -FAST_MUL\4.1 timing -FAST_MUL(40+ExtraTiming).png"/>
+            <wp:cNvGraphicFramePr>
+              <a:graphicFrameLocks xmlns:a="http://schemas.openxmlformats.org/drawingml/2006/main" noChangeAspect="1"/>
+            </wp:cNvGraphicFramePr>
+            <a:graphic xmlns:a="http://schemas.openxmlformats.org/drawingml/2006/main">
+              <a:graphicData uri="http://schemas.openxmlformats.org/drawingml/2006/picture">
+                <pic:pic xmlns:pic="http://schemas.openxmlformats.org/drawingml/2006/picture">
+                  <pic:nvPicPr>
+                    <pic:cNvPr id="0" name="Picture 7" descr="C:\Users\Drus\Desktop\3rd\2 RVIM -FAST_MUL\4.1 timing -FAST_MUL(40+ExtraTiming).png"/>
+                    <pic:cNvPicPr>
+                      <a:picLocks noChangeAspect="1" noChangeArrowheads="1"/>
+                    </pic:cNvPicPr>
+                  </pic:nvPicPr>
+                  <pic:blipFill rotWithShape="1">
+                    <a:blip r:embed="rId22">
+                      <a:extLst>
+                        <a:ext uri="{28A0092B-C50C-407E-A947-70E740481C1C}">
+                          <a14:useLocalDpi xmlns:a14="http://schemas.microsoft.com/office/drawing/2010/main" val="0"/>
+                        </a:ext>
+                      </a:extLst>
+                    </a:blip>
+                    <a:srcRect l="30069" t="14017" r="-5" b="41075"/>
+                    <a:stretch/>
+                  </pic:blipFill>
+                  <pic:spPr bwMode="auto">
+                    <a:xfrm>
+                      <a:off x="0" y="0"/>
+                      <a:ext cx="5974366" cy="2155792"/>
+                    </a:xfrm>
+                    <a:prstGeom prst="rect">
+                      <a:avLst/>
+                    </a:prstGeom>
+                    <a:noFill/>
+                    <a:ln>
+                      <a:noFill/>
+                    </a:ln>
+                    <a:extLst>
+                      <a:ext uri="{53640926-AAD7-44D8-BBD7-CCE9431645EC}">
+                        <a14:shadowObscured xmlns:a14="http://schemas.microsoft.com/office/drawing/2010/main"/>
+                      </a:ext>
+                    </a:extLst>
+                  </pic:spPr>
+                </pic:pic>
+              </a:graphicData>
+            </a:graphic>
+          </wp:inline>
+        </w:drawing>
+      </w:r>
+    </w:p>
+    <w:p>
+      <w:pPr>
+        <w:ind w:firstLine="0"/>
+        <w:jc w:val="center"/>
+        <w:rPr>
+          <w:lang w:val="en-US"/>
+        </w:rPr>
+      </w:pPr>
+      <w:r>
+        <w:t xml:space="preserve">Рисунок 18 Изменение периода </w:t>
+      </w:r>
+      <w:r>
+        <w:rPr>
+          <w:lang w:val="en-US"/>
+        </w:rPr>
+        <w:t>SYS</w:t>
+      </w:r>
+      <w:r>
+        <w:t>_</w:t>
+      </w:r>
+      <w:r>
+        <w:rPr>
+          <w:lang w:val="en-US"/>
+        </w:rPr>
+        <w:t>CLK</w:t>
+      </w:r>
+      <w:r>
+        <w:t>_</w:t>
+      </w:r>
+      <w:r>
+        <w:rPr>
+          <w:lang w:val="en-US"/>
+        </w:rPr>
+        <w:t>VIRT</w:t>
+      </w:r>
+    </w:p>
+    <w:p>
+      <w:pPr>
+        <w:ind w:firstLine="0"/>
+        <w:jc w:val="center"/>
+        <w:rPr>
+          <w:lang w:val="en-US"/>
+        </w:rPr>
+      </w:pPr>
+    </w:p>
+    <w:p>
+      <w:pPr>
+        <w:ind w:firstLine="0"/>
+        <w:jc w:val="center"/>
+      </w:pPr>
+      <w:r>
+        <w:rPr>
+          <w:noProof/>
+          <w:lang w:eastAsia="ru-RU"/>
+        </w:rPr>
+        <w:lastRenderedPageBreak/>
+        <w:drawing>
+          <wp:inline distT="0" distB="0" distL="0" distR="0" wp14:anchorId="00BDD7A5" wp14:editId="4B45FC3C">
+            <wp:extent cx="5940425" cy="6210935"/>
+            <wp:effectExtent l="0" t="0" r="3175" b="0"/>
+            <wp:docPr id="21" name="Рисунок 21"/>
+            <wp:cNvGraphicFramePr>
+              <a:graphicFrameLocks xmlns:a="http://schemas.openxmlformats.org/drawingml/2006/main" noChangeAspect="1"/>
+            </wp:cNvGraphicFramePr>
+            <a:graphic xmlns:a="http://schemas.openxmlformats.org/drawingml/2006/main">
+              <a:graphicData uri="http://schemas.openxmlformats.org/drawingml/2006/picture">
+                <pic:pic xmlns:pic="http://schemas.openxmlformats.org/drawingml/2006/picture">
+                  <pic:nvPicPr>
+                    <pic:cNvPr id="1" name=""/>
+                    <pic:cNvPicPr/>
+                  </pic:nvPicPr>
+                  <pic:blipFill>
+                    <a:blip r:embed="rId23"/>
+                    <a:stretch>
+                      <a:fillRect/>
+                    </a:stretch>
+                  </pic:blipFill>
+                  <pic:spPr>
+                    <a:xfrm>
+                      <a:off x="0" y="0"/>
+                      <a:ext cx="5940425" cy="6210935"/>
+                    </a:xfrm>
+                    <a:prstGeom prst="rect">
+                      <a:avLst/>
+                    </a:prstGeom>
+                  </pic:spPr>
+                </pic:pic>
+              </a:graphicData>
+            </a:graphic>
+          </wp:inline>
+        </w:drawing>
+      </w:r>
+    </w:p>
+    <w:p>
+      <w:pPr>
+        <w:ind w:firstLine="0"/>
+        <w:jc w:val="center"/>
+      </w:pPr>
+      <w:r>
+        <w:t>Рисунок 19 Изменение стратегии реализации</w:t>
+      </w:r>
+    </w:p>
+    <w:p>
+      <w:pPr>
+        <w:ind w:firstLine="0"/>
+        <w:jc w:val="center"/>
+      </w:pPr>
+    </w:p>
+    <w:p>
+      <w:pPr>
+        <w:ind w:firstLine="851"/>
+      </w:pPr>
+      <w:r>
+        <w:t xml:space="preserve">На рисунке 20 продемонстрирован показатель </w:t>
+      </w:r>
+      <w:r>
+        <w:rPr>
+          <w:lang w:val="en-US"/>
+        </w:rPr>
+        <w:t>WNS</w:t>
+      </w:r>
+      <w:r>
+        <w:t xml:space="preserve">, который соответствует максимальной тактовой частоте 40 </w:t>
+      </w:r>
+      <w:r>
+        <w:rPr>
+          <w:lang w:val="en-US"/>
+        </w:rPr>
+        <w:t>MHz</w:t>
+      </w:r>
+      <w:r>
+        <w:t xml:space="preserve"> после выполнения операции </w:t>
+      </w:r>
+      <w:r>
+        <w:rPr>
+          <w:lang w:val="en-US"/>
+        </w:rPr>
+        <w:t>Generate</w:t>
+      </w:r>
+      <w:r>
+        <w:t xml:space="preserve"> </w:t>
+      </w:r>
+      <w:proofErr w:type="spellStart"/>
+      <w:r>
+        <w:rPr>
+          <w:lang w:val="en-US"/>
+        </w:rPr>
+        <w:t>Bitstream</w:t>
+      </w:r>
+      <w:proofErr w:type="spellEnd"/>
+      <w:r>
+        <w:t>.</w:t>
+      </w:r>
+    </w:p>
+    <w:p>
+      <w:pPr>
+        <w:ind w:firstLine="851"/>
+      </w:pPr>
+    </w:p>
+    <w:p>
+      <w:pPr>
+        <w:ind w:firstLine="0"/>
+        <w:jc w:val="center"/>
+      </w:pPr>
+      <w:r>
+        <w:rPr>
+          <w:noProof/>
+          <w:lang w:eastAsia="ru-RU"/>
+        </w:rPr>
+        <w:lastRenderedPageBreak/>
+        <w:drawing>
+          <wp:inline distT="0" distB="0" distL="0" distR="0">
+            <wp:extent cx="5940425" cy="3339043"/>
+            <wp:effectExtent l="0" t="0" r="3175" b="0"/>
+            <wp:docPr id="22" name="Рисунок 22" descr="C:\Users\Drus\Desktop\3rd\2 RVIM -FAST_MUL\4.1 timing -FAST_MUL(40+ExtraTiming).png"/>
+            <wp:cNvGraphicFramePr>
+              <a:graphicFrameLocks xmlns:a="http://schemas.openxmlformats.org/drawingml/2006/main" noChangeAspect="1"/>
+            </wp:cNvGraphicFramePr>
+            <a:graphic xmlns:a="http://schemas.openxmlformats.org/drawingml/2006/main">
+              <a:graphicData uri="http://schemas.openxmlformats.org/drawingml/2006/picture">
+                <pic:pic xmlns:pic="http://schemas.openxmlformats.org/drawingml/2006/picture">
+                  <pic:nvPicPr>
+                    <pic:cNvPr id="0" name="Picture 9" descr="C:\Users\Drus\Desktop\3rd\2 RVIM -FAST_MUL\4.1 timing -FAST_MUL(40+ExtraTiming).png"/>
+                    <pic:cNvPicPr>
+                      <a:picLocks noChangeAspect="1" noChangeArrowheads="1"/>
+                    </pic:cNvPicPr>
+                  </pic:nvPicPr>
+                  <pic:blipFill>
+                    <a:blip r:embed="rId22">
+                      <a:extLst>
+                        <a:ext uri="{28A0092B-C50C-407E-A947-70E740481C1C}">
+                          <a14:useLocalDpi xmlns:a14="http://schemas.microsoft.com/office/drawing/2010/main" val="0"/>
+                        </a:ext>
+                      </a:extLst>
+                    </a:blip>
+                    <a:srcRect/>
+                    <a:stretch>
+                      <a:fillRect/>
+                    </a:stretch>
+                  </pic:blipFill>
+                  <pic:spPr bwMode="auto">
+                    <a:xfrm>
+                      <a:off x="0" y="0"/>
+                      <a:ext cx="5940425" cy="3339043"/>
+                    </a:xfrm>
+                    <a:prstGeom prst="rect">
+                      <a:avLst/>
+                    </a:prstGeom>
+                    <a:noFill/>
+                    <a:ln>
+                      <a:noFill/>
+                    </a:ln>
+                  </pic:spPr>
+                </pic:pic>
+              </a:graphicData>
+            </a:graphic>
+          </wp:inline>
+        </w:drawing>
+      </w:r>
+    </w:p>
+    <w:p>
+      <w:pPr>
+        <w:ind w:firstLine="0"/>
+        <w:jc w:val="center"/>
+      </w:pPr>
+      <w:r>
+        <w:t>Рисунок 20</w:t>
+      </w:r>
+      <w:r>
+        <w:t xml:space="preserve"> </w:t>
+      </w:r>
+      <w:r>
+        <w:t xml:space="preserve">Показатель </w:t>
+      </w:r>
+      <w:r>
+        <w:rPr>
+          <w:lang w:val="en-US"/>
+        </w:rPr>
+        <w:t>WNS</w:t>
+      </w:r>
+      <w:r>
+        <w:t xml:space="preserve"> после выполнения операции </w:t>
+      </w:r>
+      <w:r>
+        <w:rPr>
+          <w:lang w:val="en-US"/>
+        </w:rPr>
+        <w:t>Generate</w:t>
+      </w:r>
+      <w:r>
+        <w:t xml:space="preserve"> </w:t>
+      </w:r>
+      <w:proofErr w:type="spellStart"/>
+      <w:r>
+        <w:rPr>
+          <w:lang w:val="en-US"/>
+        </w:rPr>
+        <w:t>Bitstream</w:t>
+      </w:r>
+      <w:proofErr w:type="spellEnd"/>
+      <w:r>
+        <w:t xml:space="preserve"> </w:t>
+      </w:r>
+      <w:r>
+        <w:t xml:space="preserve">при тактовой частоте </w:t>
+      </w:r>
+      <w:r>
+        <w:t xml:space="preserve">40 </w:t>
+      </w:r>
+      <w:r>
+        <w:rPr>
+          <w:lang w:val="en-US"/>
+        </w:rPr>
+        <w:t>MHz</w:t>
+      </w:r>
+      <w:r>
+        <w:t xml:space="preserve"> и новой стратегии реализации</w:t>
+      </w:r>
+    </w:p>
+    <w:p>
+      <w:pPr>
+        <w:ind w:firstLine="0"/>
+        <w:jc w:val="center"/>
+      </w:pPr>
+    </w:p>
+    <w:p>
+      <w:r>
+        <w:t xml:space="preserve">На рисунке 21 продемонстрирована занимаемая площадь при внесенных раннее изменениях. </w:t>
+      </w:r>
+    </w:p>
+    <w:p>
+      <w:pPr>
+        <w:ind w:firstLine="0"/>
+        <w:jc w:val="center"/>
+      </w:pPr>
+      <w:r>
+        <w:rPr>
+          <w:noProof/>
+          <w:lang w:eastAsia="ru-RU"/>
+        </w:rPr>
+        <w:drawing>
+          <wp:inline distT="0" distB="0" distL="0" distR="0">
+            <wp:extent cx="5940425" cy="3339858"/>
+            <wp:effectExtent l="0" t="0" r="3175" b="0"/>
+            <wp:docPr id="23" name="Рисунок 23" descr="C:\Users\Drus\Desktop\3rd\2 RVIM -FAST_MUL\3.1 util -FAST_MUL(40+ExtraTiming).png"/>
+            <wp:cNvGraphicFramePr>
+              <a:graphicFrameLocks xmlns:a="http://schemas.openxmlformats.org/drawingml/2006/main" noChangeAspect="1"/>
+            </wp:cNvGraphicFramePr>
+            <a:graphic xmlns:a="http://schemas.openxmlformats.org/drawingml/2006/main">
+              <a:graphicData uri="http://schemas.openxmlformats.org/drawingml/2006/picture">
+                <pic:pic xmlns:pic="http://schemas.openxmlformats.org/drawingml/2006/picture">
+                  <pic:nvPicPr>
+                    <pic:cNvPr id="0" name="Picture 10" descr="C:\Users\Drus\Desktop\3rd\2 RVIM -FAST_MUL\3.1 util -FAST_MUL(40+ExtraTiming).png"/>
+                    <pic:cNvPicPr>
+                      <a:picLocks noChangeAspect="1" noChangeArrowheads="1"/>
+                    </pic:cNvPicPr>
+                  </pic:nvPicPr>
+                  <pic:blipFill>
+                    <a:blip r:embed="rId24">
+                      <a:extLst>
+                        <a:ext uri="{28A0092B-C50C-407E-A947-70E740481C1C}">
+                          <a14:useLocalDpi xmlns:a14="http://schemas.microsoft.com/office/drawing/2010/main" val="0"/>
+                        </a:ext>
+                      </a:extLst>
+                    </a:blip>
+                    <a:srcRect/>
+                    <a:stretch>
+                      <a:fillRect/>
+                    </a:stretch>
+                  </pic:blipFill>
+                  <pic:spPr bwMode="auto">
+                    <a:xfrm>
+                      <a:off x="0" y="0"/>
+                      <a:ext cx="5940425" cy="3339858"/>
+                    </a:xfrm>
+                    <a:prstGeom prst="rect">
+                      <a:avLst/>
+                    </a:prstGeom>
+                    <a:noFill/>
+                    <a:ln>
+                      <a:noFill/>
+                    </a:ln>
+                  </pic:spPr>
+                </pic:pic>
+              </a:graphicData>
+            </a:graphic>
+          </wp:inline>
+        </w:drawing>
+      </w:r>
+    </w:p>
+    <w:p>
+      <w:pPr>
+        <w:ind w:firstLine="0"/>
+        <w:jc w:val="center"/>
+        <w:rPr>
+          <w:lang w:val="en-US"/>
+        </w:rPr>
+      </w:pPr>
+      <w:r>
+        <w:t xml:space="preserve">Рисунок 21 Занимаемая площадь при тактовой частоте </w:t>
+      </w:r>
+      <w:r>
+        <w:t xml:space="preserve">40 </w:t>
+      </w:r>
+      <w:r>
+        <w:rPr>
+          <w:lang w:val="en-US"/>
+        </w:rPr>
+        <w:t>MHz</w:t>
+      </w:r>
+    </w:p>
+    <w:p>
+      <w:pPr>
+        <w:ind w:firstLine="0"/>
+        <w:rPr>
+          <w:lang w:val="en-US"/>
+        </w:rPr>
+      </w:pPr>
+      <w:r>
+        <w:rPr>
+          <w:lang w:val="en-US"/>
+        </w:rPr>
+        <w:br w:type="page"/>
+      </w:r>
+    </w:p>
+    <w:p>
+      <w:pPr>
+        <w:jc w:val="left"/>
+        <w:rPr>
+          <w:b/>
+        </w:rPr>
+      </w:pPr>
+      <w:r>
+        <w:rPr>
+          <w:b/>
+          <w:lang w:val="en-US"/>
+        </w:rPr>
+        <w:lastRenderedPageBreak/>
+        <w:t>III</w:t>
+      </w:r>
+      <w:r>
+        <w:rPr>
+          <w:b/>
+        </w:rPr>
+        <w:t>.2</w:t>
+      </w:r>
+    </w:p>
+    <w:p/>
+    <w:p>
+      <w:r>
+        <w:t xml:space="preserve">Для сравнения со второй конфигурацией по варианту </w:t>
+      </w:r>
+      <w:r>
+        <w:t>RVIM +FAST_MUL,</w:t>
+      </w:r>
+      <w:r>
+        <w:t xml:space="preserve"> аналогично подразделу </w:t>
+      </w:r>
+      <w:r>
+        <w:rPr>
+          <w:lang w:val="en-US"/>
+        </w:rPr>
+        <w:t>III</w:t>
+      </w:r>
+      <w:r>
+        <w:t>.1,</w:t>
+      </w:r>
+      <w:r>
+        <w:t xml:space="preserve"> необходимо изменить файл </w:t>
+      </w:r>
+      <w:proofErr w:type="spellStart"/>
+      <w:r>
+        <w:t>src</w:t>
+      </w:r>
+      <w:proofErr w:type="spellEnd"/>
+      <w:r>
+        <w:t>/</w:t>
+      </w:r>
+      <w:proofErr w:type="spellStart"/>
+      <w:r>
+        <w:t>includes</w:t>
+      </w:r>
+      <w:proofErr w:type="spellEnd"/>
+      <w:r>
+        <w:t>/scr1_arch_description.svh</w:t>
+      </w:r>
+      <w:r>
+        <w:t xml:space="preserve">. </w:t>
+      </w:r>
+      <w:r>
+        <w:t xml:space="preserve">Для этого </w:t>
+      </w:r>
+      <w:r>
+        <w:t xml:space="preserve">в среде разработки </w:t>
+      </w:r>
+      <w:proofErr w:type="spellStart"/>
+      <w:r>
+        <w:rPr>
+          <w:lang w:val="en-US"/>
+        </w:rPr>
+        <w:t>Vivado</w:t>
+      </w:r>
+      <w:proofErr w:type="spellEnd"/>
+      <w:r>
+        <w:t xml:space="preserve"> (рисунок 22</w:t>
+      </w:r>
+      <w:r>
+        <w:t xml:space="preserve">) </w:t>
+      </w:r>
+      <w:proofErr w:type="spellStart"/>
+      <w:r>
+        <w:t>раскомментируем</w:t>
+      </w:r>
+      <w:proofErr w:type="spellEnd"/>
+      <w:r>
+        <w:t xml:space="preserve"> параметр </w:t>
+      </w:r>
+      <w:r>
+        <w:rPr>
+          <w:lang w:val="en-US"/>
+        </w:rPr>
+        <w:t>SCR</w:t>
+      </w:r>
+      <w:r>
+        <w:t>1_</w:t>
+      </w:r>
+      <w:r>
+        <w:rPr>
+          <w:lang w:val="en-US"/>
+        </w:rPr>
+        <w:t>FAST</w:t>
+      </w:r>
+      <w:r>
+        <w:t>_</w:t>
+      </w:r>
+      <w:r>
+        <w:rPr>
+          <w:lang w:val="en-US"/>
+        </w:rPr>
+        <w:t>MUL</w:t>
+      </w:r>
+      <w:r>
+        <w:t>.</w:t>
+      </w:r>
+    </w:p>
+    <w:p>
+      <w:pPr>
+        <w:ind w:firstLine="0"/>
+        <w:jc w:val="center"/>
+      </w:pPr>
+      <w:r>
+        <w:rPr>
+          <w:noProof/>
+          <w:lang w:eastAsia="ru-RU"/>
+        </w:rPr>
+        <w:drawing>
+          <wp:inline distT="0" distB="0" distL="0" distR="0" wp14:anchorId="62762E09" wp14:editId="200E08E5">
+            <wp:extent cx="5677786" cy="3195070"/>
+            <wp:effectExtent l="0" t="0" r="0" b="5715"/>
+            <wp:docPr id="24" name="Рисунок 24"/>
+            <wp:cNvGraphicFramePr>
+              <a:graphicFrameLocks xmlns:a="http://schemas.openxmlformats.org/drawingml/2006/main" noChangeAspect="1"/>
+            </wp:cNvGraphicFramePr>
+            <a:graphic xmlns:a="http://schemas.openxmlformats.org/drawingml/2006/main">
+              <a:graphicData uri="http://schemas.openxmlformats.org/drawingml/2006/picture">
+                <pic:pic xmlns:pic="http://schemas.openxmlformats.org/drawingml/2006/picture">
+                  <pic:nvPicPr>
+                    <pic:cNvPr id="1" name=""/>
+                    <pic:cNvPicPr/>
+                  </pic:nvPicPr>
+                  <pic:blipFill rotWithShape="1">
+                    <a:blip r:embed="rId25"/>
+                    <a:srcRect l="39563" t="15280" b="24233"/>
+                    <a:stretch/>
+                  </pic:blipFill>
+                  <pic:spPr bwMode="auto">
+                    <a:xfrm>
+                      <a:off x="0" y="0"/>
+                      <a:ext cx="5689386" cy="3201598"/>
+                    </a:xfrm>
+                    <a:prstGeom prst="rect">
+                      <a:avLst/>
+                    </a:prstGeom>
+                    <a:ln>
+                      <a:noFill/>
+                    </a:ln>
+                    <a:extLst>
+                      <a:ext uri="{53640926-AAD7-44D8-BBD7-CCE9431645EC}">
+                        <a14:shadowObscured xmlns:a14="http://schemas.microsoft.com/office/drawing/2010/main"/>
+                      </a:ext>
+                    </a:extLst>
+                  </pic:spPr>
+                </pic:pic>
+              </a:graphicData>
+            </a:graphic>
+          </wp:inline>
+        </w:drawing>
+      </w:r>
+    </w:p>
+    <w:p>
+      <w:pPr>
+        <w:ind w:firstLine="0"/>
+        <w:jc w:val="center"/>
+      </w:pPr>
+      <w:r>
+        <w:t>Рисунок 22 Изменение конфигурации</w:t>
+      </w:r>
+    </w:p>
+    <w:p>
+      <w:pPr>
+        <w:ind w:firstLine="0"/>
+        <w:jc w:val="center"/>
+      </w:pPr>
+    </w:p>
+    <w:p>
+      <w:r>
+        <w:t xml:space="preserve">На рисунке 23 продемонстрирован результат запуска операции </w:t>
+      </w:r>
+      <w:r>
+        <w:rPr>
+          <w:lang w:val="en-US"/>
+        </w:rPr>
+        <w:t>Generate</w:t>
+      </w:r>
+      <w:r>
+        <w:t xml:space="preserve"> </w:t>
+      </w:r>
+      <w:proofErr w:type="spellStart"/>
+      <w:r>
+        <w:rPr>
+          <w:lang w:val="en-US"/>
+        </w:rPr>
+        <w:t>Bitstream</w:t>
+      </w:r>
+      <w:proofErr w:type="spellEnd"/>
+      <w:r>
+        <w:t xml:space="preserve"> </w:t>
+      </w:r>
+      <w:r>
+        <w:t xml:space="preserve">с параметрами, измененными в разделе </w:t>
+      </w:r>
+      <w:r>
+        <w:rPr>
+          <w:lang w:val="en-US"/>
+        </w:rPr>
+        <w:t>III</w:t>
+      </w:r>
+      <w:r>
+        <w:t>.1 (</w:t>
+      </w:r>
+      <w:proofErr w:type="spellStart"/>
+      <w:r>
+        <w:rPr>
+          <w:lang w:val="en-US"/>
+        </w:rPr>
+        <w:t>Fmax</w:t>
+      </w:r>
+      <w:proofErr w:type="spellEnd"/>
+      <w:r>
+        <w:t xml:space="preserve"> = 40 </w:t>
+      </w:r>
+      <w:r>
+        <w:rPr>
+          <w:lang w:val="en-US"/>
+        </w:rPr>
+        <w:t>MHz</w:t>
+      </w:r>
+      <w:r>
+        <w:t xml:space="preserve">, </w:t>
+      </w:r>
+      <w:r>
+        <w:br/>
+      </w:r>
+      <w:r>
+        <w:t>-</w:t>
+      </w:r>
+      <w:r>
+        <w:rPr>
+          <w:lang w:val="en-US"/>
+        </w:rPr>
+        <w:t>period</w:t>
+      </w:r>
+      <w:r>
+        <w:t xml:space="preserve"> =</w:t>
+      </w:r>
+      <w:r>
+        <w:t xml:space="preserve"> </w:t>
+      </w:r>
+      <w:r>
+        <w:t xml:space="preserve">25 </w:t>
+      </w:r>
+      <w:r>
+        <w:rPr>
+          <w:lang w:val="en-US"/>
+        </w:rPr>
+        <w:t>ns</w:t>
+      </w:r>
+      <w:r>
+        <w:t>, -</w:t>
+      </w:r>
+      <w:r>
+        <w:rPr>
+          <w:lang w:val="en-US"/>
+        </w:rPr>
+        <w:t>waveform</w:t>
+      </w:r>
+      <w:r>
+        <w:t xml:space="preserve"> {0.000 12.500}, </w:t>
+      </w:r>
+      <w:r>
+        <w:rPr>
+          <w:lang w:val="en-US"/>
+        </w:rPr>
+        <w:t>Strategy</w:t>
+      </w:r>
+      <w:r>
+        <w:t xml:space="preserve"> = </w:t>
+      </w:r>
+      <w:proofErr w:type="spellStart"/>
+      <w:r>
+        <w:rPr>
+          <w:lang w:val="en-US"/>
+        </w:rPr>
+        <w:t>ExtraTimingOpt</w:t>
+      </w:r>
+      <w:proofErr w:type="spellEnd"/>
+      <w:r>
+        <w:t xml:space="preserve">). </w:t>
+      </w:r>
+    </w:p>
+    <w:p>
+      <w:r>
+        <w:t xml:space="preserve">Параметр </w:t>
+      </w:r>
+      <w:r>
+        <w:rPr>
+          <w:lang w:val="en-US"/>
+        </w:rPr>
+        <w:t>WNS</w:t>
+      </w:r>
+      <w:r>
+        <w:t xml:space="preserve"> по-прежнему </w:t>
+      </w:r>
+      <w:r>
+        <w:t xml:space="preserve">больше 0 и меньше 1, следовательно, </w:t>
+      </w:r>
+      <w:proofErr w:type="spellStart"/>
+      <w:r>
+        <w:rPr>
+          <w:lang w:val="en-US"/>
+        </w:rPr>
+        <w:t>Fmax</w:t>
+      </w:r>
+      <w:proofErr w:type="spellEnd"/>
+      <w:r>
+        <w:t xml:space="preserve"> </w:t>
+      </w:r>
+      <w:r>
+        <w:t xml:space="preserve">для данной конфигурации также равна </w:t>
+      </w:r>
+      <w:r>
+        <w:t>40</w:t>
+      </w:r>
+      <w:r>
+        <w:t xml:space="preserve"> </w:t>
+      </w:r>
+      <w:r>
+        <w:rPr>
+          <w:lang w:val="en-US"/>
+        </w:rPr>
+        <w:t>MHz</w:t>
+      </w:r>
+      <w:r>
+        <w:t>.</w:t>
+      </w:r>
+    </w:p>
+    <w:p>
+      <w:r>
+        <w:t xml:space="preserve">На рисунке 24 продемонстрирована занимаемая площадь. Использовано больше площади устройства, так как конфигурация </w:t>
+      </w:r>
+      <w:r>
+        <w:rPr>
+          <w:lang w:val="en-US"/>
+        </w:rPr>
+        <w:t>SCR</w:t>
+      </w:r>
+      <w:r>
+        <w:t>1_</w:t>
+      </w:r>
+      <w:r>
+        <w:rPr>
+          <w:lang w:val="en-US"/>
+        </w:rPr>
+        <w:t>FAST</w:t>
+      </w:r>
+      <w:r>
+        <w:t>_</w:t>
+      </w:r>
+      <w:r>
+        <w:rPr>
+          <w:lang w:val="en-US"/>
+        </w:rPr>
+        <w:t>MUL</w:t>
+      </w:r>
+      <w:r>
+        <w:t>, предоставляет выполнение умножения за 1 цикл, которое реализовано на комбинаторной логике. Она</w:t>
+      </w:r>
+      <w:r>
+        <w:t xml:space="preserve"> является частью стадии выполнения</w:t>
+      </w:r>
+      <w:r>
+        <w:t>, которая в свою очередь, реализуется в АЛУ, являющегося частью модуля</w:t>
+      </w:r>
+      <w:r>
+        <w:t xml:space="preserve"> </w:t>
+      </w:r>
+      <w:proofErr w:type="spellStart"/>
+      <w:r>
+        <w:rPr>
+          <w:lang w:val="en-US"/>
+        </w:rPr>
+        <w:t>i</w:t>
+      </w:r>
+      <w:proofErr w:type="spellEnd"/>
+      <w:r>
+        <w:t>_</w:t>
+      </w:r>
+      <w:r>
+        <w:rPr>
+          <w:lang w:val="en-US"/>
+        </w:rPr>
+        <w:t>pipe</w:t>
+      </w:r>
+      <w:r>
+        <w:t>_</w:t>
+      </w:r>
+      <w:r>
+        <w:rPr>
+          <w:lang w:val="en-US"/>
+        </w:rPr>
+        <w:t>top</w:t>
+      </w:r>
+      <w:r>
+        <w:t>. Именно в нем и видно основное изменение занимаемой площади.</w:t>
+      </w:r>
+      <w:r>
+        <w:t xml:space="preserve"> </w:t>
+      </w:r>
+    </w:p>
+    <w:p>
+      <w:pPr>
+        <w:ind w:firstLine="0"/>
+        <w:jc w:val="center"/>
+      </w:pPr>
+      <w:r>
+        <w:rPr>
+          <w:noProof/>
+          <w:lang w:eastAsia="ru-RU"/>
+        </w:rPr>
+        <w:lastRenderedPageBreak/>
+        <w:drawing>
+          <wp:inline distT="0" distB="0" distL="0" distR="0">
+            <wp:extent cx="5940425" cy="3339043"/>
+            <wp:effectExtent l="0" t="0" r="3175" b="0"/>
+            <wp:docPr id="25" name="Рисунок 25" descr="C:\Users\Drus\Desktop\3rd\3 RVIM +FAST_MUL\2.1 timing +FAST_MUL (unch (40+ExtraTiming)).png"/>
+            <wp:cNvGraphicFramePr>
+              <a:graphicFrameLocks xmlns:a="http://schemas.openxmlformats.org/drawingml/2006/main" noChangeAspect="1"/>
+            </wp:cNvGraphicFramePr>
+            <a:graphic xmlns:a="http://schemas.openxmlformats.org/drawingml/2006/main">
+              <a:graphicData uri="http://schemas.openxmlformats.org/drawingml/2006/picture">
+                <pic:pic xmlns:pic="http://schemas.openxmlformats.org/drawingml/2006/picture">
+                  <pic:nvPicPr>
+                    <pic:cNvPr id="0" name="Picture 11" descr="C:\Users\Drus\Desktop\3rd\3 RVIM +FAST_MUL\2.1 timing +FAST_MUL (unch (40+ExtraTiming)).png"/>
+                    <pic:cNvPicPr>
+                      <a:picLocks noChangeAspect="1" noChangeArrowheads="1"/>
+                    </pic:cNvPicPr>
+                  </pic:nvPicPr>
+                  <pic:blipFill>
+                    <a:blip r:embed="rId26">
+                      <a:extLst>
+                        <a:ext uri="{28A0092B-C50C-407E-A947-70E740481C1C}">
+                          <a14:useLocalDpi xmlns:a14="http://schemas.microsoft.com/office/drawing/2010/main" val="0"/>
+                        </a:ext>
+                      </a:extLst>
+                    </a:blip>
+                    <a:srcRect/>
+                    <a:stretch>
+                      <a:fillRect/>
+                    </a:stretch>
+                  </pic:blipFill>
+                  <pic:spPr bwMode="auto">
+                    <a:xfrm>
+                      <a:off x="0" y="0"/>
+                      <a:ext cx="5940425" cy="3339043"/>
+                    </a:xfrm>
+                    <a:prstGeom prst="rect">
+                      <a:avLst/>
+                    </a:prstGeom>
+                    <a:noFill/>
+                    <a:ln>
+                      <a:noFill/>
+                    </a:ln>
+                  </pic:spPr>
+                </pic:pic>
+              </a:graphicData>
+            </a:graphic>
+          </wp:inline>
+        </w:drawing>
+      </w:r>
+    </w:p>
+    <w:p>
+      <w:pPr>
+        <w:ind w:firstLine="0"/>
+        <w:jc w:val="center"/>
+        <w:rPr>
+          <w:lang w:val="en-US"/>
+        </w:rPr>
+      </w:pPr>
+      <w:r>
+        <w:t xml:space="preserve">Рисунок 23 Результат выполнения операции </w:t>
+      </w:r>
+      <w:r>
+        <w:rPr>
+          <w:lang w:val="en-US"/>
+        </w:rPr>
+        <w:t>Generate</w:t>
+      </w:r>
+      <w:r>
+        <w:t xml:space="preserve"> </w:t>
+      </w:r>
+      <w:proofErr w:type="spellStart"/>
+      <w:r>
+        <w:rPr>
+          <w:lang w:val="en-US"/>
+        </w:rPr>
+        <w:t>Bitstream</w:t>
+      </w:r>
+      <w:proofErr w:type="spellEnd"/>
+      <w:r>
+        <w:t xml:space="preserve"> </w:t>
+      </w:r>
+      <w:r>
+        <w:t>при тактовой частоте</w:t>
+      </w:r>
+      <w:r>
+        <w:t xml:space="preserve"> 40 </w:t>
+      </w:r>
+      <w:r>
+        <w:rPr>
+          <w:lang w:val="en-US"/>
+        </w:rPr>
+        <w:t>MHz</w:t>
+      </w:r>
+      <w:r>
+        <w:t xml:space="preserve">, периодом </w:t>
+      </w:r>
+      <w:r>
+        <w:t xml:space="preserve">25 </w:t>
+      </w:r>
+      <w:r>
+        <w:rPr>
+          <w:lang w:val="en-US"/>
+        </w:rPr>
+        <w:t>ns</w:t>
+      </w:r>
+      <w:r>
+        <w:t xml:space="preserve"> и стратегией реализации</w:t>
+      </w:r>
+      <w:r>
+        <w:t xml:space="preserve"> </w:t>
+      </w:r>
+      <w:proofErr w:type="spellStart"/>
+      <w:r>
+        <w:rPr>
+          <w:lang w:val="en-US"/>
+        </w:rPr>
+        <w:t>ExtraTimingOpt</w:t>
+      </w:r>
+      <w:proofErr w:type="spellEnd"/>
+    </w:p>
+    <w:p>
+      <w:pPr>
+        <w:ind w:firstLine="0"/>
+        <w:jc w:val="center"/>
+        <w:rPr>
+          <w:lang w:val="en-US"/>
+        </w:rPr>
+      </w:pPr>
+    </w:p>
+    <w:p>
+      <w:pPr>
+        <w:ind w:firstLine="0"/>
+        <w:jc w:val="center"/>
+      </w:pPr>
+      <w:r>
+        <w:rPr>
+          <w:noProof/>
+          <w:lang w:eastAsia="ru-RU"/>
+        </w:rPr>
+        <w:drawing>
+          <wp:inline distT="0" distB="0" distL="0" distR="0">
+            <wp:extent cx="5940425" cy="3339043"/>
+            <wp:effectExtent l="0" t="0" r="3175" b="0"/>
+            <wp:docPr id="26" name="Рисунок 26" descr="C:\Users\Drus\Desktop\3rd\3 RVIM +FAST_MUL\1.1 util +FAST_MUL(unch (40+ExtraTiming)).png"/>
+            <wp:cNvGraphicFramePr>
+              <a:graphicFrameLocks xmlns:a="http://schemas.openxmlformats.org/drawingml/2006/main" noChangeAspect="1"/>
+            </wp:cNvGraphicFramePr>
+            <a:graphic xmlns:a="http://schemas.openxmlformats.org/drawingml/2006/main">
+              <a:graphicData uri="http://schemas.openxmlformats.org/drawingml/2006/picture">
+                <pic:pic xmlns:pic="http://schemas.openxmlformats.org/drawingml/2006/picture">
+                  <pic:nvPicPr>
+                    <pic:cNvPr id="0" name="Picture 12" descr="C:\Users\Drus\Desktop\3rd\3 RVIM +FAST_MUL\1.1 util +FAST_MUL(unch (40+ExtraTiming)).png"/>
+                    <pic:cNvPicPr>
+                      <a:picLocks noChangeAspect="1" noChangeArrowheads="1"/>
+                    </pic:cNvPicPr>
+                  </pic:nvPicPr>
+                  <pic:blipFill>
+                    <a:blip r:embed="rId27">
+                      <a:extLst>
+                        <a:ext uri="{28A0092B-C50C-407E-A947-70E740481C1C}">
+                          <a14:useLocalDpi xmlns:a14="http://schemas.microsoft.com/office/drawing/2010/main" val="0"/>
+                        </a:ext>
+                      </a:extLst>
+                    </a:blip>
+                    <a:srcRect/>
+                    <a:stretch>
+                      <a:fillRect/>
+                    </a:stretch>
+                  </pic:blipFill>
+                  <pic:spPr bwMode="auto">
+                    <a:xfrm>
+                      <a:off x="0" y="0"/>
+                      <a:ext cx="5940425" cy="3339043"/>
+                    </a:xfrm>
+                    <a:prstGeom prst="rect">
+                      <a:avLst/>
+                    </a:prstGeom>
+                    <a:noFill/>
+                    <a:ln>
+                      <a:noFill/>
+                    </a:ln>
+                  </pic:spPr>
+                </pic:pic>
+              </a:graphicData>
+            </a:graphic>
+          </wp:inline>
+        </w:drawing>
+      </w:r>
+    </w:p>
+    <w:p>
+      <w:pPr>
+        <w:ind w:firstLine="0"/>
+        <w:jc w:val="center"/>
+      </w:pPr>
+      <w:r>
+        <w:t xml:space="preserve">Рисунок 24 Занимаемая площадь конфигурации </w:t>
+      </w:r>
+      <w:r>
+        <w:t>RVIM +FAST_MUL</w:t>
+      </w:r>
     </w:p>
     <w:sectPr>
       <w:pgSz w:w="11906" w:h="16838"/>
@@ -2364,6 +5016,100 @@
     </w:sectPr>
   </w:body>
 </w:document>
+</file>
+
+<file path=word/numbering.xml><?xml version="1.0" encoding="utf-8"?>
+<w:numbering xmlns:wpc="http://schemas.microsoft.com/office/word/2010/wordprocessingCanvas" xmlns:mc="http://schemas.openxmlformats.org/markup-compatibility/2006" xmlns:o="urn:schemas-microsoft-com:office:office" xmlns:r="http://schemas.openxmlformats.org/officeDocument/2006/relationships" xmlns:m="http://schemas.openxmlformats.org/officeDocument/2006/math" xmlns:v="urn:schemas-microsoft-com:vml" xmlns:wp14="http://schemas.microsoft.com/office/word/2010/wordprocessingDrawing" xmlns:wp="http://schemas.openxmlformats.org/drawingml/2006/wordprocessingDrawing" xmlns:w10="urn:schemas-microsoft-com:office:word" xmlns:w="http://schemas.openxmlformats.org/wordprocessingml/2006/main" xmlns:w14="http://schemas.microsoft.com/office/word/2010/wordml" xmlns:w15="http://schemas.microsoft.com/office/word/2012/wordml" xmlns:wpg="http://schemas.microsoft.com/office/word/2010/wordprocessingGroup" xmlns:wpi="http://schemas.microsoft.com/office/word/2010/wordprocessingInk" xmlns:wne="http://schemas.microsoft.com/office/word/2006/wordml" xmlns:wps="http://schemas.microsoft.com/office/word/2010/wordprocessingShape" mc:Ignorable="w14 w15 wp14">
+  <w:abstractNum w:abstractNumId="0" w15:restartNumberingAfterBreak="0">
+    <w:nsid w:val="289A5C05"/>
+    <w:multiLevelType w:val="hybridMultilevel"/>
+    <w:tmpl w:val="D6B80C3A"/>
+    <w:lvl w:ilvl="0" w:tplc="0419000F">
+      <w:start w:val="1"/>
+      <w:numFmt w:val="decimal"/>
+      <w:lvlText w:val="%1."/>
+      <w:lvlJc w:val="left"/>
+      <w:pPr>
+        <w:ind w:left="1507" w:hanging="360"/>
+      </w:pPr>
+    </w:lvl>
+    <w:lvl w:ilvl="1" w:tplc="04190019" w:tentative="1">
+      <w:start w:val="1"/>
+      <w:numFmt w:val="lowerLetter"/>
+      <w:lvlText w:val="%2."/>
+      <w:lvlJc w:val="left"/>
+      <w:pPr>
+        <w:ind w:left="2227" w:hanging="360"/>
+      </w:pPr>
+    </w:lvl>
+    <w:lvl w:ilvl="2" w:tplc="0419001B" w:tentative="1">
+      <w:start w:val="1"/>
+      <w:numFmt w:val="lowerRoman"/>
+      <w:lvlText w:val="%3."/>
+      <w:lvlJc w:val="right"/>
+      <w:pPr>
+        <w:ind w:left="2947" w:hanging="180"/>
+      </w:pPr>
+    </w:lvl>
+    <w:lvl w:ilvl="3" w:tplc="0419000F" w:tentative="1">
+      <w:start w:val="1"/>
+      <w:numFmt w:val="decimal"/>
+      <w:lvlText w:val="%4."/>
+      <w:lvlJc w:val="left"/>
+      <w:pPr>
+        <w:ind w:left="3667" w:hanging="360"/>
+      </w:pPr>
+    </w:lvl>
+    <w:lvl w:ilvl="4" w:tplc="04190019" w:tentative="1">
+      <w:start w:val="1"/>
+      <w:numFmt w:val="lowerLetter"/>
+      <w:lvlText w:val="%5."/>
+      <w:lvlJc w:val="left"/>
+      <w:pPr>
+        <w:ind w:left="4387" w:hanging="360"/>
+      </w:pPr>
+    </w:lvl>
+    <w:lvl w:ilvl="5" w:tplc="0419001B" w:tentative="1">
+      <w:start w:val="1"/>
+      <w:numFmt w:val="lowerRoman"/>
+      <w:lvlText w:val="%6."/>
+      <w:lvlJc w:val="right"/>
+      <w:pPr>
+        <w:ind w:left="5107" w:hanging="180"/>
+      </w:pPr>
+    </w:lvl>
+    <w:lvl w:ilvl="6" w:tplc="0419000F" w:tentative="1">
+      <w:start w:val="1"/>
+      <w:numFmt w:val="decimal"/>
+      <w:lvlText w:val="%7."/>
+      <w:lvlJc w:val="left"/>
+      <w:pPr>
+        <w:ind w:left="5827" w:hanging="360"/>
+      </w:pPr>
+    </w:lvl>
+    <w:lvl w:ilvl="7" w:tplc="04190019" w:tentative="1">
+      <w:start w:val="1"/>
+      <w:numFmt w:val="lowerLetter"/>
+      <w:lvlText w:val="%8."/>
+      <w:lvlJc w:val="left"/>
+      <w:pPr>
+        <w:ind w:left="6547" w:hanging="360"/>
+      </w:pPr>
+    </w:lvl>
+    <w:lvl w:ilvl="8" w:tplc="0419001B" w:tentative="1">
+      <w:start w:val="1"/>
+      <w:numFmt w:val="lowerRoman"/>
+      <w:lvlText w:val="%9."/>
+      <w:lvlJc w:val="right"/>
+      <w:pPr>
+        <w:ind w:left="7267" w:hanging="180"/>
+      </w:pPr>
+    </w:lvl>
+  </w:abstractNum>
+  <w:num w:numId="1">
+    <w:abstractNumId w:val="0"/>
+  </w:num>
+</w:numbering>
 </file>
 
 <file path=word/styles.xml><?xml version="1.0" encoding="utf-8"?>
@@ -2828,6 +5574,27 @@
       <w:bCs/>
     </w:rPr>
   </w:style>
+  <w:style w:type="paragraph" w:styleId="a5">
+    <w:name w:val="List Paragraph"/>
+    <w:basedOn w:val="a"/>
+    <w:uiPriority w:val="34"/>
+    <w:qFormat/>
+    <w:rsid w:val="00872B52"/>
+    <w:pPr>
+      <w:ind w:left="720"/>
+      <w:contextualSpacing/>
+    </w:pPr>
+  </w:style>
+  <w:style w:type="character" w:styleId="a6">
+    <w:name w:val="Placeholder Text"/>
+    <w:basedOn w:val="a0"/>
+    <w:uiPriority w:val="99"/>
+    <w:semiHidden/>
+    <w:rsid w:val="00233116"/>
+    <w:rPr>
+      <w:color w:val="808080"/>
+    </w:rPr>
+  </w:style>
 </w:styles>
 </file>
 

</xml_diff>